<commit_message>
Upd: Time complexity and logs
</commit_message>
<xml_diff>
--- a/lb1/report/Shubin_Pavel_lb1.docx
+++ b/lb1/report/Shubin_Pavel_lb1.docx
@@ -534,19 +534,11 @@
                 <w:color w:val="000000" w:themeColor="text1"/>
               </w:rPr>
             </w:pPr>
-            <w:proofErr w:type="spellStart"/>
-            <w:r>
-              <w:rPr>
-                <w:color w:val="000000" w:themeColor="text1"/>
-              </w:rPr>
-              <w:t>Жангиров</w:t>
-            </w:r>
-            <w:proofErr w:type="spellEnd"/>
-            <w:r>
-              <w:rPr>
-                <w:color w:val="000000" w:themeColor="text1"/>
-              </w:rPr>
-              <w:t xml:space="preserve"> Т.Р.</w:t>
+            <w:r>
+              <w:rPr>
+                <w:color w:val="000000" w:themeColor="text1"/>
+              </w:rPr>
+              <w:t>Жангиров Т.Р.</w:t>
             </w:r>
           </w:p>
         </w:tc>
@@ -737,17 +729,7 @@
           <w:szCs w:val="28"/>
           <w:shd w:val="clear" w:color="auto" w:fill="FFFFFF"/>
         </w:rPr>
-        <w:t>У Вовы много квадратных обрезков доски. Их стороны (размер) и</w:t>
-      </w:r>
-      <w:r>
-        <w:rPr>
-          <w:rFonts w:ascii="Times New Roman" w:hAnsi="Times New Roman" w:cs="Times New Roman"/>
-          <w:color w:val="000000" w:themeColor="text1"/>
-          <w:sz w:val="28"/>
-          <w:szCs w:val="28"/>
-          <w:shd w:val="clear" w:color="auto" w:fill="FFFFFF"/>
-        </w:rPr>
-        <w:t>зменяются от</w:t>
+        <w:t>У Вовы много квадратных обрезков доски. Их стороны (размер) изменяются от</w:t>
       </w:r>
       <w:r>
         <w:rPr>
@@ -966,6 +948,7 @@
     <w:p>
       <w:pPr>
         <w:rPr>
+          <w:rFonts w:hint="eastAsia"/>
           <w:color w:val="000000" w:themeColor="text1"/>
         </w:rPr>
       </w:pPr>
@@ -974,6 +957,7 @@
       <w:pPr>
         <w:jc w:val="center"/>
         <w:rPr>
+          <w:rFonts w:hint="eastAsia"/>
           <w:color w:val="000000" w:themeColor="text1"/>
         </w:rPr>
       </w:pPr>
@@ -1084,16 +1068,7 @@
           <w:sz w:val="28"/>
           <w:szCs w:val="28"/>
         </w:rPr>
-        <w:t>Размер стол</w:t>
-      </w:r>
-      <w:r>
-        <w:rPr>
-          <w:rFonts w:ascii="Times New Roman" w:hAnsi="Times New Roman" w:cs="Times New Roman"/>
-          <w:color w:val="000000" w:themeColor="text1"/>
-          <w:sz w:val="28"/>
-          <w:szCs w:val="28"/>
-        </w:rPr>
-        <w:t xml:space="preserve">ешницы - одно целое число </w:t>
+        <w:t xml:space="preserve">Размер столешницы - одно целое число </w:t>
       </w:r>
       <w:r>
         <w:rPr>
@@ -1147,6 +1122,9 @@
       <w:pPr>
         <w:spacing w:line="360" w:lineRule="auto"/>
         <w:ind w:firstLine="708"/>
+        <w:rPr>
+          <w:rFonts w:hint="eastAsia"/>
+        </w:rPr>
       </w:pPr>
       <w:r>
         <w:rPr>
@@ -1225,16 +1203,7 @@
           <w:sz w:val="28"/>
           <w:szCs w:val="28"/>
         </w:rPr>
-        <w:t xml:space="preserve">строк, каждая из которых должна </w:t>
-      </w:r>
-      <w:r>
-        <w:rPr>
-          <w:rFonts w:ascii="Times New Roman" w:hAnsi="Times New Roman" w:cs="Times New Roman"/>
-          <w:color w:val="000000" w:themeColor="text1"/>
-          <w:sz w:val="28"/>
-          <w:szCs w:val="28"/>
-        </w:rPr>
-        <w:t>содержать три целых числа</w:t>
+        <w:t>строк, каждая из которых должна содержать три целых числа</w:t>
       </w:r>
       <w:r>
         <w:rPr>
@@ -1245,9 +1214,17 @@
           <w:sz w:val="28"/>
           <w:szCs w:val="28"/>
         </w:rPr>
-        <w:t xml:space="preserve"> </w:t>
-      </w:r>
-      <w:proofErr w:type="spellStart"/>
+        <w:t xml:space="preserve"> x</w:t>
+      </w:r>
+      <w:r>
+        <w:rPr>
+          <w:rFonts w:ascii="Times New Roman" w:hAnsi="Times New Roman" w:cs="Times New Roman"/>
+          <w:color w:val="000000" w:themeColor="text1"/>
+          <w:sz w:val="28"/>
+          <w:szCs w:val="28"/>
+        </w:rPr>
+        <w:t>,</w:t>
+      </w:r>
       <w:r>
         <w:rPr>
           <w:rFonts w:ascii="Times New Roman" w:hAnsi="Times New Roman" w:cs="Times New Roman"/>
@@ -1257,39 +1234,7 @@
           <w:sz w:val="28"/>
           <w:szCs w:val="28"/>
         </w:rPr>
-        <w:t>x</w:t>
-      </w:r>
-      <w:r>
-        <w:rPr>
-          <w:rFonts w:ascii="Times New Roman" w:hAnsi="Times New Roman" w:cs="Times New Roman"/>
-          <w:color w:val="000000" w:themeColor="text1"/>
-          <w:sz w:val="28"/>
-          <w:szCs w:val="28"/>
-        </w:rPr>
-        <w:t>,</w:t>
-      </w:r>
-      <w:r>
-        <w:rPr>
-          <w:rFonts w:ascii="Times New Roman" w:hAnsi="Times New Roman" w:cs="Times New Roman"/>
-          <w:i/>
-          <w:iCs/>
-          <w:color w:val="000000" w:themeColor="text1"/>
-          <w:sz w:val="28"/>
-          <w:szCs w:val="28"/>
-        </w:rPr>
-        <w:t>y</w:t>
-      </w:r>
-      <w:proofErr w:type="spellEnd"/>
-      <w:r>
-        <w:rPr>
-          <w:rFonts w:ascii="Times New Roman" w:hAnsi="Times New Roman" w:cs="Times New Roman"/>
-          <w:i/>
-          <w:iCs/>
-          <w:color w:val="000000" w:themeColor="text1"/>
-          <w:sz w:val="28"/>
-          <w:szCs w:val="28"/>
-        </w:rPr>
-        <w:t xml:space="preserve"> </w:t>
+        <w:t xml:space="preserve">y </w:t>
       </w:r>
       <w:r>
         <w:rPr>
@@ -1750,39 +1695,8 @@
           <w:sz w:val="28"/>
           <w:szCs w:val="28"/>
         </w:rPr>
-        <w:t xml:space="preserve">лгоритм разбиения квадрата на минимальное количество </w:t>
-      </w:r>
-      <w:proofErr w:type="spellStart"/>
-      <w:r>
-        <w:rPr>
-          <w:rFonts w:ascii="Times New Roman" w:hAnsi="Times New Roman" w:cs="Times New Roman"/>
-          <w:color w:val="000000" w:themeColor="text1"/>
-          <w:sz w:val="28"/>
-          <w:szCs w:val="28"/>
-        </w:rPr>
-        <w:t>подквадратов</w:t>
-      </w:r>
-      <w:proofErr w:type="spellEnd"/>
-      <w:r>
-        <w:rPr>
-          <w:rFonts w:ascii="Times New Roman" w:hAnsi="Times New Roman" w:cs="Times New Roman"/>
-          <w:color w:val="000000" w:themeColor="text1"/>
-          <w:sz w:val="28"/>
-          <w:szCs w:val="28"/>
-        </w:rPr>
-        <w:t xml:space="preserve"> основан на методе </w:t>
-      </w:r>
-      <w:proofErr w:type="spellStart"/>
-      <w:r>
-        <w:rPr>
-          <w:rFonts w:ascii="Times New Roman" w:hAnsi="Times New Roman" w:cs="Times New Roman"/>
-          <w:color w:val="000000" w:themeColor="text1"/>
-          <w:sz w:val="28"/>
-          <w:szCs w:val="28"/>
-        </w:rPr>
-        <w:t>backtracking</w:t>
-      </w:r>
-      <w:proofErr w:type="spellEnd"/>
+        <w:t>лгоритм разбиения квадрата на минимальное количество подквадратов основан на методе backtracking</w:t>
+      </w:r>
       <w:r>
         <w:rPr>
           <w:rFonts w:ascii="Times New Roman" w:hAnsi="Times New Roman" w:cs="Times New Roman"/>
@@ -1824,43 +1738,7 @@
           <w:sz w:val="28"/>
           <w:szCs w:val="28"/>
         </w:rPr>
-        <w:t>Основная идея алгоритма заключается в разбиении квадрата размером N×N на минимальное количество меньших квадратов, используя метод рекурсивного перебора с отсечениями (</w:t>
-      </w:r>
-      <w:proofErr w:type="spellStart"/>
-      <w:r>
-        <w:rPr>
-          <w:rFonts w:ascii="Times New Roman" w:hAnsi="Times New Roman" w:cs="Times New Roman"/>
-          <w:sz w:val="28"/>
-          <w:szCs w:val="28"/>
-        </w:rPr>
-        <w:t>backtracking</w:t>
-      </w:r>
-      <w:proofErr w:type="spellEnd"/>
-      <w:r>
-        <w:rPr>
-          <w:rFonts w:ascii="Times New Roman" w:hAnsi="Times New Roman" w:cs="Times New Roman"/>
-          <w:sz w:val="28"/>
-          <w:szCs w:val="28"/>
-        </w:rPr>
-        <w:t xml:space="preserve">). Алгоритм стремится найти оптимальное покрытие квадрата, минимизируя количество используемых </w:t>
-      </w:r>
-      <w:proofErr w:type="spellStart"/>
-      <w:r>
-        <w:rPr>
-          <w:rFonts w:ascii="Times New Roman" w:hAnsi="Times New Roman" w:cs="Times New Roman"/>
-          <w:sz w:val="28"/>
-          <w:szCs w:val="28"/>
-        </w:rPr>
-        <w:t>подквадратов</w:t>
-      </w:r>
-      <w:proofErr w:type="spellEnd"/>
-      <w:r>
-        <w:rPr>
-          <w:rFonts w:ascii="Times New Roman" w:hAnsi="Times New Roman" w:cs="Times New Roman"/>
-          <w:sz w:val="28"/>
-          <w:szCs w:val="28"/>
-        </w:rPr>
-        <w:t>.</w:t>
+        <w:t>Основная идея алгоритма заключается в разбиении квадрата размером N×N на минимальное количество меньших квадратов, используя метод рекурсивного перебора с отсечениями (backtracking). Алгоритм стремится найти оптимальное покрытие квадрата, минимизируя количество используемых подквадратов.</w:t>
       </w:r>
       <w:r>
         <w:rPr>
@@ -2356,6 +2234,9 @@
         <w:pStyle w:val="a0"/>
         <w:spacing w:line="360" w:lineRule="auto"/>
         <w:jc w:val="both"/>
+        <w:rPr>
+          <w:rFonts w:hint="eastAsia"/>
+        </w:rPr>
       </w:pPr>
     </w:p>
     <w:p>
@@ -2442,25 +2323,7 @@
           <w:szCs w:val="28"/>
         </w:rPr>
         <w:lastRenderedPageBreak/>
-        <w:t>Поля: x, y (координаты верхнего левого угла), </w:t>
-      </w:r>
-      <w:proofErr w:type="spellStart"/>
-      <w:r>
-        <w:rPr>
-          <w:rFonts w:ascii="Times New Roman" w:hAnsi="Times New Roman" w:cs="Times New Roman"/>
-          <w:sz w:val="28"/>
-          <w:szCs w:val="28"/>
-        </w:rPr>
-        <w:t>size</w:t>
-      </w:r>
-      <w:proofErr w:type="spellEnd"/>
-      <w:r>
-        <w:rPr>
-          <w:rFonts w:ascii="Times New Roman" w:hAnsi="Times New Roman" w:cs="Times New Roman"/>
-          <w:sz w:val="28"/>
-          <w:szCs w:val="28"/>
-        </w:rPr>
-        <w:t> (длина стороны квадрата).</w:t>
+        <w:t>Поля: x, y (координаты верхнего левого угла), size (длина стороны квадрата).</w:t>
       </w:r>
     </w:p>
     <w:p>
@@ -2497,36 +2360,14 @@
           <w:szCs w:val="28"/>
         </w:rPr>
       </w:pPr>
-      <w:proofErr w:type="spellStart"/>
-      <w:proofErr w:type="gramStart"/>
-      <w:r>
-        <w:rPr>
-          <w:rFonts w:ascii="Times New Roman" w:hAnsi="Times New Roman" w:cs="Times New Roman"/>
-          <w:sz w:val="28"/>
-          <w:szCs w:val="28"/>
-        </w:rPr>
-        <w:t>ScaleSize</w:t>
-      </w:r>
-      <w:proofErr w:type="spellEnd"/>
-      <w:r>
-        <w:rPr>
-          <w:rFonts w:ascii="Times New Roman" w:hAnsi="Times New Roman" w:cs="Times New Roman"/>
-          <w:sz w:val="28"/>
-          <w:szCs w:val="28"/>
-        </w:rPr>
-        <w:t>(</w:t>
-      </w:r>
-      <w:proofErr w:type="spellStart"/>
-      <w:proofErr w:type="gramEnd"/>
-      <w:r>
-        <w:rPr>
-          <w:rFonts w:ascii="Times New Roman" w:hAnsi="Times New Roman" w:cs="Times New Roman"/>
-          <w:sz w:val="28"/>
-          <w:szCs w:val="28"/>
-        </w:rPr>
-        <w:t>gridSize</w:t>
-      </w:r>
-      <w:proofErr w:type="spellEnd"/>
+      <w:r>
+        <w:rPr>
+          <w:rFonts w:ascii="Times New Roman" w:hAnsi="Times New Roman" w:cs="Times New Roman"/>
+          <w:sz w:val="28"/>
+          <w:szCs w:val="28"/>
+        </w:rPr>
+        <w:t>ScaleSize(gridSize int) (int, int):</w:t>
+      </w:r>
       <w:r>
         <w:rPr>
           <w:rFonts w:ascii="Times New Roman" w:hAnsi="Times New Roman" w:cs="Times New Roman"/>
@@ -2535,93 +2376,13 @@
         </w:rPr>
         <w:t xml:space="preserve"> </w:t>
       </w:r>
-      <w:proofErr w:type="spellStart"/>
-      <w:r>
-        <w:rPr>
-          <w:rFonts w:ascii="Times New Roman" w:hAnsi="Times New Roman" w:cs="Times New Roman"/>
-          <w:sz w:val="28"/>
-          <w:szCs w:val="28"/>
-        </w:rPr>
-        <w:t>int</w:t>
-      </w:r>
-      <w:proofErr w:type="spellEnd"/>
-      <w:r>
-        <w:rPr>
-          <w:rFonts w:ascii="Times New Roman" w:hAnsi="Times New Roman" w:cs="Times New Roman"/>
-          <w:sz w:val="28"/>
-          <w:szCs w:val="28"/>
-        </w:rPr>
-        <w:t>) (</w:t>
-      </w:r>
-      <w:proofErr w:type="spellStart"/>
-      <w:r>
-        <w:rPr>
-          <w:rFonts w:ascii="Times New Roman" w:hAnsi="Times New Roman" w:cs="Times New Roman"/>
-          <w:sz w:val="28"/>
-          <w:szCs w:val="28"/>
-        </w:rPr>
-        <w:t>int</w:t>
-      </w:r>
-      <w:proofErr w:type="spellEnd"/>
-      <w:r>
-        <w:rPr>
-          <w:rFonts w:ascii="Times New Roman" w:hAnsi="Times New Roman" w:cs="Times New Roman"/>
-          <w:sz w:val="28"/>
-          <w:szCs w:val="28"/>
-        </w:rPr>
-        <w:t xml:space="preserve">, </w:t>
-      </w:r>
-      <w:proofErr w:type="spellStart"/>
-      <w:r>
-        <w:rPr>
-          <w:rFonts w:ascii="Times New Roman" w:hAnsi="Times New Roman" w:cs="Times New Roman"/>
-          <w:sz w:val="28"/>
-          <w:szCs w:val="28"/>
-        </w:rPr>
-        <w:t>int</w:t>
-      </w:r>
-      <w:proofErr w:type="spellEnd"/>
-      <w:r>
-        <w:rPr>
-          <w:rFonts w:ascii="Times New Roman" w:hAnsi="Times New Roman" w:cs="Times New Roman"/>
-          <w:sz w:val="28"/>
-          <w:szCs w:val="28"/>
-        </w:rPr>
-        <w:t>):</w:t>
-      </w:r>
-      <w:r>
-        <w:rPr>
-          <w:rFonts w:ascii="Times New Roman" w:hAnsi="Times New Roman" w:cs="Times New Roman"/>
-          <w:sz w:val="28"/>
-          <w:szCs w:val="28"/>
-        </w:rPr>
-        <w:t xml:space="preserve"> </w:t>
-      </w:r>
-      <w:r>
-        <w:rPr>
-          <w:rFonts w:ascii="Times New Roman" w:hAnsi="Times New Roman" w:cs="Times New Roman"/>
-          <w:sz w:val="28"/>
-          <w:szCs w:val="28"/>
-        </w:rPr>
-        <w:t>Определяет наибольший делитель </w:t>
-      </w:r>
-      <w:proofErr w:type="spellStart"/>
-      <w:r>
-        <w:rPr>
-          <w:rFonts w:ascii="Times New Roman" w:hAnsi="Times New Roman" w:cs="Times New Roman"/>
-          <w:sz w:val="28"/>
-          <w:szCs w:val="28"/>
-        </w:rPr>
-        <w:t>gridSize</w:t>
-      </w:r>
-      <w:proofErr w:type="spellEnd"/>
-      <w:r>
-        <w:rPr>
-          <w:rFonts w:ascii="Times New Roman" w:hAnsi="Times New Roman" w:cs="Times New Roman"/>
-          <w:sz w:val="28"/>
-          <w:szCs w:val="28"/>
-        </w:rPr>
-        <w:t> для масштабирования сетки.</w:t>
+      <w:r>
+        <w:rPr>
+          <w:rFonts w:ascii="Times New Roman" w:hAnsi="Times New Roman" w:cs="Times New Roman"/>
+          <w:sz w:val="28"/>
+          <w:szCs w:val="28"/>
+        </w:rPr>
+        <w:t>Определяет наибольший делитель gridSize для масштабирования сетки.</w:t>
       </w:r>
       <w:r>
         <w:rPr>
@@ -2655,87 +2416,13 @@
           <w:szCs w:val="28"/>
         </w:rPr>
       </w:pPr>
-      <w:proofErr w:type="spellStart"/>
-      <w:proofErr w:type="gramStart"/>
-      <w:r>
-        <w:rPr>
-          <w:rFonts w:ascii="Times New Roman" w:hAnsi="Times New Roman" w:cs="Times New Roman"/>
-          <w:sz w:val="28"/>
-          <w:szCs w:val="28"/>
-        </w:rPr>
-        <w:t>placeInitialSquares</w:t>
-      </w:r>
-      <w:proofErr w:type="spellEnd"/>
-      <w:r>
-        <w:rPr>
-          <w:rFonts w:ascii="Times New Roman" w:hAnsi="Times New Roman" w:cs="Times New Roman"/>
-          <w:sz w:val="28"/>
-          <w:szCs w:val="28"/>
-        </w:rPr>
-        <w:t>(</w:t>
-      </w:r>
-      <w:proofErr w:type="gramEnd"/>
-      <w:r>
-        <w:rPr>
-          <w:rFonts w:ascii="Times New Roman" w:hAnsi="Times New Roman" w:cs="Times New Roman"/>
-          <w:sz w:val="28"/>
-          <w:szCs w:val="28"/>
-        </w:rPr>
-        <w:t xml:space="preserve">N </w:t>
-      </w:r>
-      <w:proofErr w:type="spellStart"/>
-      <w:r>
-        <w:rPr>
-          <w:rFonts w:ascii="Times New Roman" w:hAnsi="Times New Roman" w:cs="Times New Roman"/>
-          <w:sz w:val="28"/>
-          <w:szCs w:val="28"/>
-        </w:rPr>
-        <w:t>int</w:t>
-      </w:r>
-      <w:proofErr w:type="spellEnd"/>
-      <w:r>
-        <w:rPr>
-          <w:rFonts w:ascii="Times New Roman" w:hAnsi="Times New Roman" w:cs="Times New Roman"/>
-          <w:sz w:val="28"/>
-          <w:szCs w:val="28"/>
-        </w:rPr>
-        <w:t xml:space="preserve">, </w:t>
-      </w:r>
-      <w:proofErr w:type="spellStart"/>
-      <w:r>
-        <w:rPr>
-          <w:rFonts w:ascii="Times New Roman" w:hAnsi="Times New Roman" w:cs="Times New Roman"/>
-          <w:sz w:val="28"/>
-          <w:szCs w:val="28"/>
-        </w:rPr>
-        <w:t>occupied</w:t>
-      </w:r>
-      <w:proofErr w:type="spellEnd"/>
-      <w:r>
-        <w:rPr>
-          <w:rFonts w:ascii="Times New Roman" w:hAnsi="Times New Roman" w:cs="Times New Roman"/>
-          <w:sz w:val="28"/>
-          <w:szCs w:val="28"/>
-        </w:rPr>
-        <w:t xml:space="preserve"> [][]</w:t>
-      </w:r>
-      <w:proofErr w:type="spellStart"/>
-      <w:r>
-        <w:rPr>
-          <w:rFonts w:ascii="Times New Roman" w:hAnsi="Times New Roman" w:cs="Times New Roman"/>
-          <w:sz w:val="28"/>
-          <w:szCs w:val="28"/>
-        </w:rPr>
-        <w:t>bool</w:t>
-      </w:r>
-      <w:proofErr w:type="spellEnd"/>
-      <w:r>
-        <w:rPr>
-          <w:rFonts w:ascii="Times New Roman" w:hAnsi="Times New Roman" w:cs="Times New Roman"/>
-          <w:sz w:val="28"/>
-          <w:szCs w:val="28"/>
-        </w:rPr>
-        <w:t>) []Square:</w:t>
+      <w:r>
+        <w:rPr>
+          <w:rFonts w:ascii="Times New Roman" w:hAnsi="Times New Roman" w:cs="Times New Roman"/>
+          <w:sz w:val="28"/>
+          <w:szCs w:val="28"/>
+        </w:rPr>
+        <w:t>placeInitialSquares(N int, occupied [][]bool) []Square:</w:t>
       </w:r>
       <w:r>
         <w:rPr>
@@ -2769,133 +2456,13 @@
           <w:szCs w:val="28"/>
         </w:rPr>
       </w:pPr>
-      <w:proofErr w:type="spellStart"/>
-      <w:proofErr w:type="gramStart"/>
-      <w:r>
-        <w:rPr>
-          <w:rFonts w:ascii="Times New Roman" w:hAnsi="Times New Roman" w:cs="Times New Roman"/>
-          <w:sz w:val="28"/>
-          <w:szCs w:val="28"/>
-        </w:rPr>
-        <w:t>Solve</w:t>
-      </w:r>
-      <w:proofErr w:type="spellEnd"/>
-      <w:r>
-        <w:rPr>
-          <w:rFonts w:ascii="Times New Roman" w:hAnsi="Times New Roman" w:cs="Times New Roman"/>
-          <w:sz w:val="28"/>
-          <w:szCs w:val="28"/>
-        </w:rPr>
-        <w:t>(</w:t>
-      </w:r>
-      <w:proofErr w:type="spellStart"/>
-      <w:proofErr w:type="gramEnd"/>
-      <w:r>
-        <w:rPr>
-          <w:rFonts w:ascii="Times New Roman" w:hAnsi="Times New Roman" w:cs="Times New Roman"/>
-          <w:sz w:val="28"/>
-          <w:szCs w:val="28"/>
-        </w:rPr>
-        <w:t>occupied</w:t>
-      </w:r>
-      <w:proofErr w:type="spellEnd"/>
-      <w:r>
-        <w:rPr>
-          <w:rFonts w:ascii="Times New Roman" w:hAnsi="Times New Roman" w:cs="Times New Roman"/>
-          <w:sz w:val="28"/>
-          <w:szCs w:val="28"/>
-        </w:rPr>
-        <w:t xml:space="preserve"> [][]</w:t>
-      </w:r>
-      <w:proofErr w:type="spellStart"/>
-      <w:r>
-        <w:rPr>
-          <w:rFonts w:ascii="Times New Roman" w:hAnsi="Times New Roman" w:cs="Times New Roman"/>
-          <w:sz w:val="28"/>
-          <w:szCs w:val="28"/>
-        </w:rPr>
-        <w:t>bool</w:t>
-      </w:r>
-      <w:proofErr w:type="spellEnd"/>
-      <w:r>
-        <w:rPr>
-          <w:rFonts w:ascii="Times New Roman" w:hAnsi="Times New Roman" w:cs="Times New Roman"/>
-          <w:sz w:val="28"/>
-          <w:szCs w:val="28"/>
-        </w:rPr>
-        <w:t xml:space="preserve">, </w:t>
-      </w:r>
-      <w:proofErr w:type="spellStart"/>
-      <w:r>
-        <w:rPr>
-          <w:rFonts w:ascii="Times New Roman" w:hAnsi="Times New Roman" w:cs="Times New Roman"/>
-          <w:sz w:val="28"/>
-          <w:szCs w:val="28"/>
-        </w:rPr>
-        <w:t>current</w:t>
-      </w:r>
-      <w:proofErr w:type="spellEnd"/>
-      <w:r>
-        <w:rPr>
-          <w:rFonts w:ascii="Times New Roman" w:hAnsi="Times New Roman" w:cs="Times New Roman"/>
-          <w:sz w:val="28"/>
-          <w:szCs w:val="28"/>
-        </w:rPr>
-        <w:t xml:space="preserve"> []Square, </w:t>
-      </w:r>
-      <w:proofErr w:type="spellStart"/>
-      <w:r>
-        <w:rPr>
-          <w:rFonts w:ascii="Times New Roman" w:hAnsi="Times New Roman" w:cs="Times New Roman"/>
-          <w:sz w:val="28"/>
-          <w:szCs w:val="28"/>
-        </w:rPr>
-        <w:t>gridSize</w:t>
-      </w:r>
-      <w:proofErr w:type="spellEnd"/>
-      <w:r>
-        <w:rPr>
-          <w:rFonts w:ascii="Times New Roman" w:hAnsi="Times New Roman" w:cs="Times New Roman"/>
-          <w:sz w:val="28"/>
-          <w:szCs w:val="28"/>
-        </w:rPr>
-        <w:t xml:space="preserve">, </w:t>
-      </w:r>
-      <w:proofErr w:type="spellStart"/>
-      <w:r>
-        <w:rPr>
-          <w:rFonts w:ascii="Times New Roman" w:hAnsi="Times New Roman" w:cs="Times New Roman"/>
-          <w:sz w:val="28"/>
-          <w:szCs w:val="28"/>
-        </w:rPr>
-        <w:t>scale</w:t>
-      </w:r>
-      <w:proofErr w:type="spellEnd"/>
-      <w:r>
-        <w:rPr>
-          <w:rFonts w:ascii="Times New Roman" w:hAnsi="Times New Roman" w:cs="Times New Roman"/>
-          <w:sz w:val="28"/>
-          <w:szCs w:val="28"/>
-        </w:rPr>
-        <w:t xml:space="preserve"> </w:t>
-      </w:r>
-      <w:proofErr w:type="spellStart"/>
-      <w:r>
-        <w:rPr>
-          <w:rFonts w:ascii="Times New Roman" w:hAnsi="Times New Roman" w:cs="Times New Roman"/>
-          <w:sz w:val="28"/>
-          <w:szCs w:val="28"/>
-        </w:rPr>
-        <w:t>int</w:t>
-      </w:r>
-      <w:proofErr w:type="spellEnd"/>
-      <w:r>
-        <w:rPr>
-          <w:rFonts w:ascii="Times New Roman" w:hAnsi="Times New Roman" w:cs="Times New Roman"/>
-          <w:sz w:val="28"/>
-          <w:szCs w:val="28"/>
-        </w:rPr>
-        <w:t>):</w:t>
+      <w:r>
+        <w:rPr>
+          <w:rFonts w:ascii="Times New Roman" w:hAnsi="Times New Roman" w:cs="Times New Roman"/>
+          <w:sz w:val="28"/>
+          <w:szCs w:val="28"/>
+        </w:rPr>
+        <w:t>Solve(occupied [][]bool, current []Square, gridSize, scale int):</w:t>
       </w:r>
       <w:r>
         <w:rPr>
@@ -2945,97 +2512,13 @@
           <w:szCs w:val="28"/>
         </w:rPr>
       </w:pPr>
-      <w:proofErr w:type="spellStart"/>
-      <w:proofErr w:type="gramStart"/>
-      <w:r>
-        <w:rPr>
-          <w:rFonts w:ascii="Times New Roman" w:hAnsi="Times New Roman" w:cs="Times New Roman"/>
-          <w:sz w:val="28"/>
-          <w:szCs w:val="28"/>
-        </w:rPr>
-        <w:t>findFirstFreePosition</w:t>
-      </w:r>
-      <w:proofErr w:type="spellEnd"/>
-      <w:r>
-        <w:rPr>
-          <w:rFonts w:ascii="Times New Roman" w:hAnsi="Times New Roman" w:cs="Times New Roman"/>
-          <w:sz w:val="28"/>
-          <w:szCs w:val="28"/>
-        </w:rPr>
-        <w:t>(</w:t>
-      </w:r>
-      <w:proofErr w:type="spellStart"/>
-      <w:proofErr w:type="gramEnd"/>
-      <w:r>
-        <w:rPr>
-          <w:rFonts w:ascii="Times New Roman" w:hAnsi="Times New Roman" w:cs="Times New Roman"/>
-          <w:sz w:val="28"/>
-          <w:szCs w:val="28"/>
-        </w:rPr>
-        <w:t>occupied</w:t>
-      </w:r>
-      <w:proofErr w:type="spellEnd"/>
-      <w:r>
-        <w:rPr>
-          <w:rFonts w:ascii="Times New Roman" w:hAnsi="Times New Roman" w:cs="Times New Roman"/>
-          <w:sz w:val="28"/>
-          <w:szCs w:val="28"/>
-        </w:rPr>
-        <w:t xml:space="preserve"> [][]</w:t>
-      </w:r>
-      <w:proofErr w:type="spellStart"/>
-      <w:r>
-        <w:rPr>
-          <w:rFonts w:ascii="Times New Roman" w:hAnsi="Times New Roman" w:cs="Times New Roman"/>
-          <w:sz w:val="28"/>
-          <w:szCs w:val="28"/>
-        </w:rPr>
-        <w:t>bool</w:t>
-      </w:r>
-      <w:proofErr w:type="spellEnd"/>
-      <w:r>
-        <w:rPr>
-          <w:rFonts w:ascii="Times New Roman" w:hAnsi="Times New Roman" w:cs="Times New Roman"/>
-          <w:sz w:val="28"/>
-          <w:szCs w:val="28"/>
-        </w:rPr>
-        <w:t xml:space="preserve">, N </w:t>
-      </w:r>
-      <w:proofErr w:type="spellStart"/>
-      <w:r>
-        <w:rPr>
-          <w:rFonts w:ascii="Times New Roman" w:hAnsi="Times New Roman" w:cs="Times New Roman"/>
-          <w:sz w:val="28"/>
-          <w:szCs w:val="28"/>
-        </w:rPr>
-        <w:t>int</w:t>
-      </w:r>
-      <w:proofErr w:type="spellEnd"/>
-      <w:r>
-        <w:rPr>
-          <w:rFonts w:ascii="Times New Roman" w:hAnsi="Times New Roman" w:cs="Times New Roman"/>
-          <w:sz w:val="28"/>
-          <w:szCs w:val="28"/>
-        </w:rPr>
-        <w:t xml:space="preserve">) </w:t>
-      </w:r>
-      <w:proofErr w:type="spellStart"/>
-      <w:r>
-        <w:rPr>
-          <w:rFonts w:ascii="Times New Roman" w:hAnsi="Times New Roman" w:cs="Times New Roman"/>
-          <w:sz w:val="28"/>
-          <w:szCs w:val="28"/>
-        </w:rPr>
-        <w:t>int</w:t>
-      </w:r>
-      <w:proofErr w:type="spellEnd"/>
-      <w:r>
-        <w:rPr>
-          <w:rFonts w:ascii="Times New Roman" w:hAnsi="Times New Roman" w:cs="Times New Roman"/>
-          <w:sz w:val="28"/>
-          <w:szCs w:val="28"/>
-        </w:rPr>
-        <w:t>:</w:t>
+      <w:r>
+        <w:rPr>
+          <w:rFonts w:ascii="Times New Roman" w:hAnsi="Times New Roman" w:cs="Times New Roman"/>
+          <w:sz w:val="28"/>
+          <w:szCs w:val="28"/>
+        </w:rPr>
+        <w:t>findFirstFreePosition(occupied [][]bool, N int) int:</w:t>
       </w:r>
       <w:r>
         <w:rPr>
@@ -3069,123 +2552,13 @@
           <w:szCs w:val="28"/>
         </w:rPr>
       </w:pPr>
-      <w:proofErr w:type="spellStart"/>
-      <w:proofErr w:type="gramStart"/>
-      <w:r>
-        <w:rPr>
-          <w:rFonts w:ascii="Times New Roman" w:hAnsi="Times New Roman" w:cs="Times New Roman"/>
-          <w:sz w:val="28"/>
-          <w:szCs w:val="28"/>
-        </w:rPr>
-        <w:t>canPlace</w:t>
-      </w:r>
-      <w:proofErr w:type="spellEnd"/>
-      <w:r>
-        <w:rPr>
-          <w:rFonts w:ascii="Times New Roman" w:hAnsi="Times New Roman" w:cs="Times New Roman"/>
-          <w:sz w:val="28"/>
-          <w:szCs w:val="28"/>
-        </w:rPr>
-        <w:t>(</w:t>
-      </w:r>
-      <w:proofErr w:type="gramEnd"/>
-      <w:r>
-        <w:rPr>
-          <w:rFonts w:ascii="Times New Roman" w:hAnsi="Times New Roman" w:cs="Times New Roman"/>
-          <w:sz w:val="28"/>
-          <w:szCs w:val="28"/>
-        </w:rPr>
-        <w:t xml:space="preserve">x, y, </w:t>
-      </w:r>
-      <w:proofErr w:type="spellStart"/>
-      <w:r>
-        <w:rPr>
-          <w:rFonts w:ascii="Times New Roman" w:hAnsi="Times New Roman" w:cs="Times New Roman"/>
-          <w:sz w:val="28"/>
-          <w:szCs w:val="28"/>
-        </w:rPr>
-        <w:t>size</w:t>
-      </w:r>
-      <w:proofErr w:type="spellEnd"/>
-      <w:r>
-        <w:rPr>
-          <w:rFonts w:ascii="Times New Roman" w:hAnsi="Times New Roman" w:cs="Times New Roman"/>
-          <w:sz w:val="28"/>
-          <w:szCs w:val="28"/>
-        </w:rPr>
-        <w:t xml:space="preserve"> </w:t>
-      </w:r>
-      <w:proofErr w:type="spellStart"/>
-      <w:r>
-        <w:rPr>
-          <w:rFonts w:ascii="Times New Roman" w:hAnsi="Times New Roman" w:cs="Times New Roman"/>
-          <w:sz w:val="28"/>
-          <w:szCs w:val="28"/>
-        </w:rPr>
-        <w:t>int</w:t>
-      </w:r>
-      <w:proofErr w:type="spellEnd"/>
-      <w:r>
-        <w:rPr>
-          <w:rFonts w:ascii="Times New Roman" w:hAnsi="Times New Roman" w:cs="Times New Roman"/>
-          <w:sz w:val="28"/>
-          <w:szCs w:val="28"/>
-        </w:rPr>
-        <w:t xml:space="preserve">, </w:t>
-      </w:r>
-      <w:proofErr w:type="spellStart"/>
-      <w:r>
-        <w:rPr>
-          <w:rFonts w:ascii="Times New Roman" w:hAnsi="Times New Roman" w:cs="Times New Roman"/>
-          <w:sz w:val="28"/>
-          <w:szCs w:val="28"/>
-        </w:rPr>
-        <w:t>occupied</w:t>
-      </w:r>
-      <w:proofErr w:type="spellEnd"/>
-      <w:r>
-        <w:rPr>
-          <w:rFonts w:ascii="Times New Roman" w:hAnsi="Times New Roman" w:cs="Times New Roman"/>
-          <w:sz w:val="28"/>
-          <w:szCs w:val="28"/>
-        </w:rPr>
-        <w:t xml:space="preserve"> [][]</w:t>
-      </w:r>
-      <w:proofErr w:type="spellStart"/>
-      <w:r>
-        <w:rPr>
-          <w:rFonts w:ascii="Times New Roman" w:hAnsi="Times New Roman" w:cs="Times New Roman"/>
-          <w:sz w:val="28"/>
-          <w:szCs w:val="28"/>
-        </w:rPr>
-        <w:t>bool</w:t>
-      </w:r>
-      <w:proofErr w:type="spellEnd"/>
-      <w:r>
-        <w:rPr>
-          <w:rFonts w:ascii="Times New Roman" w:hAnsi="Times New Roman" w:cs="Times New Roman"/>
-          <w:sz w:val="28"/>
-          <w:szCs w:val="28"/>
-        </w:rPr>
-        <w:t xml:space="preserve">) </w:t>
-      </w:r>
-      <w:proofErr w:type="spellStart"/>
-      <w:r>
-        <w:rPr>
-          <w:rFonts w:ascii="Times New Roman" w:hAnsi="Times New Roman" w:cs="Times New Roman"/>
-          <w:sz w:val="28"/>
-          <w:szCs w:val="28"/>
-        </w:rPr>
-        <w:t>bool</w:t>
-      </w:r>
-      <w:proofErr w:type="spellEnd"/>
-      <w:r>
-        <w:rPr>
-          <w:rFonts w:ascii="Times New Roman" w:hAnsi="Times New Roman" w:cs="Times New Roman"/>
-          <w:sz w:val="28"/>
-          <w:szCs w:val="28"/>
-        </w:rPr>
-        <w:t>:</w:t>
+      <w:r>
+        <w:rPr>
+          <w:rFonts w:ascii="Times New Roman" w:hAnsi="Times New Roman" w:cs="Times New Roman"/>
+          <w:sz w:val="28"/>
+          <w:szCs w:val="28"/>
+        </w:rPr>
+        <w:t>canPlace(x, y, size int, occupied [][]bool) bool:</w:t>
       </w:r>
       <w:r>
         <w:rPr>
@@ -3219,105 +2592,13 @@
           <w:szCs w:val="28"/>
         </w:rPr>
       </w:pPr>
-      <w:proofErr w:type="spellStart"/>
-      <w:proofErr w:type="gramStart"/>
-      <w:r>
-        <w:rPr>
-          <w:rFonts w:ascii="Times New Roman" w:hAnsi="Times New Roman" w:cs="Times New Roman"/>
-          <w:sz w:val="28"/>
-          <w:szCs w:val="28"/>
-        </w:rPr>
-        <w:t>placeSquare</w:t>
-      </w:r>
-      <w:proofErr w:type="spellEnd"/>
-      <w:r>
-        <w:rPr>
-          <w:rFonts w:ascii="Times New Roman" w:hAnsi="Times New Roman" w:cs="Times New Roman"/>
-          <w:sz w:val="28"/>
-          <w:szCs w:val="28"/>
-        </w:rPr>
-        <w:t>(</w:t>
-      </w:r>
-      <w:proofErr w:type="gramEnd"/>
-      <w:r>
-        <w:rPr>
-          <w:rFonts w:ascii="Times New Roman" w:hAnsi="Times New Roman" w:cs="Times New Roman"/>
-          <w:sz w:val="28"/>
-          <w:szCs w:val="28"/>
-        </w:rPr>
-        <w:t xml:space="preserve">x, y, </w:t>
-      </w:r>
-      <w:proofErr w:type="spellStart"/>
-      <w:r>
-        <w:rPr>
-          <w:rFonts w:ascii="Times New Roman" w:hAnsi="Times New Roman" w:cs="Times New Roman"/>
-          <w:sz w:val="28"/>
-          <w:szCs w:val="28"/>
-        </w:rPr>
-        <w:t>size</w:t>
-      </w:r>
-      <w:proofErr w:type="spellEnd"/>
-      <w:r>
-        <w:rPr>
-          <w:rFonts w:ascii="Times New Roman" w:hAnsi="Times New Roman" w:cs="Times New Roman"/>
-          <w:sz w:val="28"/>
-          <w:szCs w:val="28"/>
-        </w:rPr>
-        <w:t xml:space="preserve"> </w:t>
-      </w:r>
-      <w:proofErr w:type="spellStart"/>
-      <w:r>
-        <w:rPr>
-          <w:rFonts w:ascii="Times New Roman" w:hAnsi="Times New Roman" w:cs="Times New Roman"/>
-          <w:sz w:val="28"/>
-          <w:szCs w:val="28"/>
-        </w:rPr>
-        <w:t>int</w:t>
-      </w:r>
-      <w:proofErr w:type="spellEnd"/>
-      <w:r>
-        <w:rPr>
-          <w:rFonts w:ascii="Times New Roman" w:hAnsi="Times New Roman" w:cs="Times New Roman"/>
-          <w:sz w:val="28"/>
-          <w:szCs w:val="28"/>
-        </w:rPr>
-        <w:t xml:space="preserve">, </w:t>
-      </w:r>
-      <w:proofErr w:type="spellStart"/>
-      <w:r>
-        <w:rPr>
-          <w:rFonts w:ascii="Times New Roman" w:hAnsi="Times New Roman" w:cs="Times New Roman"/>
-          <w:sz w:val="28"/>
-          <w:szCs w:val="28"/>
-        </w:rPr>
-        <w:t>occupied</w:t>
-      </w:r>
-      <w:proofErr w:type="spellEnd"/>
-      <w:r>
-        <w:rPr>
-          <w:rFonts w:ascii="Times New Roman" w:hAnsi="Times New Roman" w:cs="Times New Roman"/>
-          <w:sz w:val="28"/>
-          <w:szCs w:val="28"/>
-        </w:rPr>
-        <w:t xml:space="preserve"> [][]</w:t>
-      </w:r>
-      <w:proofErr w:type="spellStart"/>
-      <w:r>
-        <w:rPr>
-          <w:rFonts w:ascii="Times New Roman" w:hAnsi="Times New Roman" w:cs="Times New Roman"/>
-          <w:sz w:val="28"/>
-          <w:szCs w:val="28"/>
-        </w:rPr>
-        <w:t>bool</w:t>
-      </w:r>
-      <w:proofErr w:type="spellEnd"/>
-      <w:r>
-        <w:rPr>
-          <w:rFonts w:ascii="Times New Roman" w:hAnsi="Times New Roman" w:cs="Times New Roman"/>
-          <w:sz w:val="28"/>
-          <w:szCs w:val="28"/>
-        </w:rPr>
-        <w:t>) Square:</w:t>
+      <w:r>
+        <w:rPr>
+          <w:rFonts w:ascii="Times New Roman" w:hAnsi="Times New Roman" w:cs="Times New Roman"/>
+          <w:sz w:val="28"/>
+          <w:szCs w:val="28"/>
+        </w:rPr>
+        <w:t>placeSquare(x, y, size int, occupied [][]bool) Square:</w:t>
       </w:r>
       <w:r>
         <w:rPr>
@@ -3351,79 +2632,13 @@
           <w:szCs w:val="28"/>
         </w:rPr>
       </w:pPr>
-      <w:proofErr w:type="spellStart"/>
-      <w:proofErr w:type="gramStart"/>
-      <w:r>
-        <w:rPr>
-          <w:rFonts w:ascii="Times New Roman" w:hAnsi="Times New Roman" w:cs="Times New Roman"/>
-          <w:sz w:val="28"/>
-          <w:szCs w:val="28"/>
-        </w:rPr>
-        <w:t>removeSquare</w:t>
-      </w:r>
-      <w:proofErr w:type="spellEnd"/>
-      <w:r>
-        <w:rPr>
-          <w:rFonts w:ascii="Times New Roman" w:hAnsi="Times New Roman" w:cs="Times New Roman"/>
-          <w:sz w:val="28"/>
-          <w:szCs w:val="28"/>
-        </w:rPr>
-        <w:t>(</w:t>
-      </w:r>
-      <w:proofErr w:type="spellStart"/>
-      <w:proofErr w:type="gramEnd"/>
-      <w:r>
-        <w:rPr>
-          <w:rFonts w:ascii="Times New Roman" w:hAnsi="Times New Roman" w:cs="Times New Roman"/>
-          <w:sz w:val="28"/>
-          <w:szCs w:val="28"/>
-        </w:rPr>
-        <w:t>square</w:t>
-      </w:r>
-      <w:proofErr w:type="spellEnd"/>
-      <w:r>
-        <w:rPr>
-          <w:rFonts w:ascii="Times New Roman" w:hAnsi="Times New Roman" w:cs="Times New Roman"/>
-          <w:sz w:val="28"/>
-          <w:szCs w:val="28"/>
-        </w:rPr>
-        <w:t xml:space="preserve"> Square, </w:t>
-      </w:r>
-      <w:proofErr w:type="spellStart"/>
-      <w:r>
-        <w:rPr>
-          <w:rFonts w:ascii="Times New Roman" w:hAnsi="Times New Roman" w:cs="Times New Roman"/>
-          <w:sz w:val="28"/>
-          <w:szCs w:val="28"/>
-        </w:rPr>
-        <w:t>occupied</w:t>
-      </w:r>
-      <w:proofErr w:type="spellEnd"/>
-      <w:r>
-        <w:rPr>
-          <w:rFonts w:ascii="Times New Roman" w:hAnsi="Times New Roman" w:cs="Times New Roman"/>
-          <w:sz w:val="28"/>
-          <w:szCs w:val="28"/>
-        </w:rPr>
-        <w:t xml:space="preserve"> [][]</w:t>
-      </w:r>
-      <w:proofErr w:type="spellStart"/>
-      <w:r>
-        <w:rPr>
-          <w:rFonts w:ascii="Times New Roman" w:hAnsi="Times New Roman" w:cs="Times New Roman"/>
-          <w:sz w:val="28"/>
-          <w:szCs w:val="28"/>
-        </w:rPr>
-        <w:t>bool</w:t>
-      </w:r>
-      <w:proofErr w:type="spellEnd"/>
-      <w:r>
-        <w:rPr>
-          <w:rFonts w:ascii="Times New Roman" w:hAnsi="Times New Roman" w:cs="Times New Roman"/>
-          <w:sz w:val="28"/>
-          <w:szCs w:val="28"/>
-        </w:rPr>
-        <w:t>):</w:t>
+      <w:r>
+        <w:rPr>
+          <w:rFonts w:ascii="Times New Roman" w:hAnsi="Times New Roman" w:cs="Times New Roman"/>
+          <w:sz w:val="28"/>
+          <w:szCs w:val="28"/>
+        </w:rPr>
+        <w:t>removeSquare(square Square, occupied [][]bool):</w:t>
       </w:r>
       <w:r>
         <w:rPr>
@@ -3457,69 +2672,13 @@
           <w:szCs w:val="28"/>
         </w:rPr>
       </w:pPr>
-      <w:proofErr w:type="spellStart"/>
-      <w:proofErr w:type="gramStart"/>
-      <w:r>
-        <w:rPr>
-          <w:rFonts w:ascii="Times New Roman" w:hAnsi="Times New Roman" w:cs="Times New Roman"/>
-          <w:sz w:val="28"/>
-          <w:szCs w:val="28"/>
-        </w:rPr>
-        <w:t>showGraphic</w:t>
-      </w:r>
-      <w:proofErr w:type="spellEnd"/>
-      <w:r>
-        <w:rPr>
-          <w:rFonts w:ascii="Times New Roman" w:hAnsi="Times New Roman" w:cs="Times New Roman"/>
-          <w:sz w:val="28"/>
-          <w:szCs w:val="28"/>
-        </w:rPr>
-        <w:t>(</w:t>
-      </w:r>
-      <w:proofErr w:type="gramEnd"/>
-      <w:r>
-        <w:rPr>
-          <w:rFonts w:ascii="Times New Roman" w:hAnsi="Times New Roman" w:cs="Times New Roman"/>
-          <w:sz w:val="28"/>
-          <w:szCs w:val="28"/>
-        </w:rPr>
-        <w:t xml:space="preserve">N </w:t>
-      </w:r>
-      <w:proofErr w:type="spellStart"/>
-      <w:r>
-        <w:rPr>
-          <w:rFonts w:ascii="Times New Roman" w:hAnsi="Times New Roman" w:cs="Times New Roman"/>
-          <w:sz w:val="28"/>
-          <w:szCs w:val="28"/>
-        </w:rPr>
-        <w:t>int</w:t>
-      </w:r>
-      <w:proofErr w:type="spellEnd"/>
-      <w:r>
-        <w:rPr>
-          <w:rFonts w:ascii="Times New Roman" w:hAnsi="Times New Roman" w:cs="Times New Roman"/>
-          <w:sz w:val="28"/>
-          <w:szCs w:val="28"/>
-        </w:rPr>
-        <w:t xml:space="preserve">, </w:t>
-      </w:r>
-      <w:proofErr w:type="spellStart"/>
-      <w:r>
-        <w:rPr>
-          <w:rFonts w:ascii="Times New Roman" w:hAnsi="Times New Roman" w:cs="Times New Roman"/>
-          <w:sz w:val="28"/>
-          <w:szCs w:val="28"/>
-        </w:rPr>
-        <w:t>squares</w:t>
-      </w:r>
-      <w:proofErr w:type="spellEnd"/>
-      <w:r>
-        <w:rPr>
-          <w:rFonts w:ascii="Times New Roman" w:hAnsi="Times New Roman" w:cs="Times New Roman"/>
-          <w:sz w:val="28"/>
-          <w:szCs w:val="28"/>
-        </w:rPr>
-        <w:t xml:space="preserve"> []Square):</w:t>
+      <w:r>
+        <w:rPr>
+          <w:rFonts w:ascii="Times New Roman" w:hAnsi="Times New Roman" w:cs="Times New Roman"/>
+          <w:sz w:val="28"/>
+          <w:szCs w:val="28"/>
+        </w:rPr>
+        <w:t>showGraphic(N int, squares []Square):</w:t>
       </w:r>
       <w:r>
         <w:rPr>
@@ -3553,33 +2712,13 @@
           <w:szCs w:val="28"/>
         </w:rPr>
       </w:pPr>
-      <w:proofErr w:type="spellStart"/>
-      <w:proofErr w:type="gramStart"/>
-      <w:r>
-        <w:rPr>
-          <w:rFonts w:ascii="Times New Roman" w:hAnsi="Times New Roman" w:cs="Times New Roman"/>
-          <w:sz w:val="28"/>
-          <w:szCs w:val="28"/>
-        </w:rPr>
-        <w:t>Benchmark</w:t>
-      </w:r>
-      <w:proofErr w:type="spellEnd"/>
-      <w:r>
-        <w:rPr>
-          <w:rFonts w:ascii="Times New Roman" w:hAnsi="Times New Roman" w:cs="Times New Roman"/>
-          <w:sz w:val="28"/>
-          <w:szCs w:val="28"/>
-        </w:rPr>
-        <w:t>(</w:t>
-      </w:r>
-      <w:proofErr w:type="gramEnd"/>
-      <w:r>
-        <w:rPr>
-          <w:rFonts w:ascii="Times New Roman" w:hAnsi="Times New Roman" w:cs="Times New Roman"/>
-          <w:sz w:val="28"/>
-          <w:szCs w:val="28"/>
-        </w:rPr>
-        <w:t>): Запускает бенчмарк для измерения производительности алгоритма на различных значениях N. Строит график зависимости количества итераций от размера сетки N.</w:t>
+      <w:r>
+        <w:rPr>
+          <w:rFonts w:ascii="Times New Roman" w:hAnsi="Times New Roman" w:cs="Times New Roman"/>
+          <w:sz w:val="28"/>
+          <w:szCs w:val="28"/>
+        </w:rPr>
+        <w:t>Benchmark(): Запускает бенчмарк для измерения производительности алгоритма на различных значениях N. Строит график зависимости количества итераций от размера сетки N.</w:t>
       </w:r>
     </w:p>
     <w:p>
@@ -3661,6 +2800,637 @@
         </w:rPr>
         <w:lastRenderedPageBreak/>
         <w:t>Временная сложность</w:t>
+      </w:r>
+    </w:p>
+    <w:p>
+      <w:pPr>
+        <w:pStyle w:val="a9"/>
+        <w:spacing w:line="360" w:lineRule="auto"/>
+        <w:ind w:left="709"/>
+        <w:rPr>
+          <w:sz w:val="28"/>
+          <w:szCs w:val="28"/>
+        </w:rPr>
+      </w:pPr>
+      <w:r>
+        <w:rPr>
+          <w:sz w:val="28"/>
+          <w:szCs w:val="28"/>
+        </w:rPr>
+        <w:t>На каждом шаге:</w:t>
+      </w:r>
+    </w:p>
+    <w:p>
+      <w:pPr>
+        <w:pStyle w:val="a9"/>
+        <w:numPr>
+          <w:ilvl w:val="1"/>
+          <w:numId w:val="16"/>
+        </w:numPr>
+        <w:tabs>
+          <w:tab w:val="num" w:pos="360"/>
+        </w:tabs>
+        <w:spacing w:line="360" w:lineRule="auto"/>
+        <w:ind w:left="0" w:firstLine="709"/>
+        <w:rPr>
+          <w:sz w:val="28"/>
+          <w:szCs w:val="28"/>
+        </w:rPr>
+      </w:pPr>
+      <w:r>
+        <w:rPr>
+          <w:sz w:val="28"/>
+          <w:szCs w:val="28"/>
+        </w:rPr>
+        <w:t xml:space="preserve">Поиск первой свободной позиции: </w:t>
+      </w:r>
+      <w:r>
+        <w:rPr>
+          <w:rStyle w:val="HTML"/>
+          <w:rFonts w:ascii="Times New Roman" w:hAnsi="Times New Roman" w:cs="Times New Roman"/>
+          <w:sz w:val="28"/>
+          <w:szCs w:val="28"/>
+        </w:rPr>
+        <w:t>O(N²)</w:t>
+      </w:r>
+      <w:r>
+        <w:rPr>
+          <w:sz w:val="28"/>
+          <w:szCs w:val="28"/>
+        </w:rPr>
+        <w:t xml:space="preserve"> (функция </w:t>
+      </w:r>
+      <w:r>
+        <w:rPr>
+          <w:rStyle w:val="HTML"/>
+          <w:rFonts w:ascii="Times New Roman" w:hAnsi="Times New Roman" w:cs="Times New Roman"/>
+          <w:sz w:val="28"/>
+          <w:szCs w:val="28"/>
+        </w:rPr>
+        <w:t>findFirstFreePosition</w:t>
+      </w:r>
+      <w:r>
+        <w:rPr>
+          <w:sz w:val="28"/>
+          <w:szCs w:val="28"/>
+        </w:rPr>
+        <w:t>).</w:t>
+      </w:r>
+    </w:p>
+    <w:p>
+      <w:pPr>
+        <w:pStyle w:val="a9"/>
+        <w:numPr>
+          <w:ilvl w:val="1"/>
+          <w:numId w:val="16"/>
+        </w:numPr>
+        <w:tabs>
+          <w:tab w:val="num" w:pos="360"/>
+        </w:tabs>
+        <w:spacing w:line="360" w:lineRule="auto"/>
+        <w:ind w:left="0" w:firstLine="709"/>
+        <w:rPr>
+          <w:sz w:val="28"/>
+          <w:szCs w:val="28"/>
+        </w:rPr>
+      </w:pPr>
+      <w:r>
+        <w:rPr>
+          <w:sz w:val="28"/>
+          <w:szCs w:val="28"/>
+        </w:rPr>
+        <w:t xml:space="preserve">Перебор возможных размеров квадрата (от </w:t>
+      </w:r>
+      <w:r>
+        <w:rPr>
+          <w:rStyle w:val="HTML"/>
+          <w:rFonts w:ascii="Times New Roman" w:hAnsi="Times New Roman" w:cs="Times New Roman"/>
+          <w:sz w:val="28"/>
+          <w:szCs w:val="28"/>
+        </w:rPr>
+        <w:t>maxSz</w:t>
+      </w:r>
+      <w:r>
+        <w:rPr>
+          <w:sz w:val="28"/>
+          <w:szCs w:val="28"/>
+        </w:rPr>
+        <w:t xml:space="preserve"> до 1).</w:t>
+      </w:r>
+    </w:p>
+    <w:p>
+      <w:pPr>
+        <w:pStyle w:val="a9"/>
+        <w:numPr>
+          <w:ilvl w:val="1"/>
+          <w:numId w:val="16"/>
+        </w:numPr>
+        <w:tabs>
+          <w:tab w:val="num" w:pos="360"/>
+        </w:tabs>
+        <w:spacing w:line="360" w:lineRule="auto"/>
+        <w:ind w:left="0" w:firstLine="709"/>
+        <w:rPr>
+          <w:sz w:val="28"/>
+          <w:szCs w:val="28"/>
+        </w:rPr>
+      </w:pPr>
+      <w:r>
+        <w:rPr>
+          <w:sz w:val="28"/>
+          <w:szCs w:val="28"/>
+        </w:rPr>
+        <w:t xml:space="preserve">Проверка возможности размещения: </w:t>
+      </w:r>
+      <w:r>
+        <w:rPr>
+          <w:rStyle w:val="HTML"/>
+          <w:rFonts w:ascii="Times New Roman" w:hAnsi="Times New Roman" w:cs="Times New Roman"/>
+          <w:sz w:val="28"/>
+          <w:szCs w:val="28"/>
+        </w:rPr>
+        <w:t>O(size²)</w:t>
+      </w:r>
+      <w:r>
+        <w:rPr>
+          <w:sz w:val="28"/>
+          <w:szCs w:val="28"/>
+        </w:rPr>
+        <w:t xml:space="preserve"> (функция </w:t>
+      </w:r>
+      <w:r>
+        <w:rPr>
+          <w:rStyle w:val="HTML"/>
+          <w:rFonts w:ascii="Times New Roman" w:hAnsi="Times New Roman" w:cs="Times New Roman"/>
+          <w:sz w:val="28"/>
+          <w:szCs w:val="28"/>
+        </w:rPr>
+        <w:t>canPlace</w:t>
+      </w:r>
+      <w:r>
+        <w:rPr>
+          <w:sz w:val="28"/>
+          <w:szCs w:val="28"/>
+        </w:rPr>
+        <w:t>).</w:t>
+      </w:r>
+    </w:p>
+    <w:p>
+      <w:pPr>
+        <w:pStyle w:val="a9"/>
+        <w:numPr>
+          <w:ilvl w:val="1"/>
+          <w:numId w:val="16"/>
+        </w:numPr>
+        <w:tabs>
+          <w:tab w:val="num" w:pos="360"/>
+        </w:tabs>
+        <w:spacing w:line="360" w:lineRule="auto"/>
+        <w:ind w:left="0" w:firstLine="709"/>
+        <w:rPr>
+          <w:sz w:val="28"/>
+          <w:szCs w:val="28"/>
+        </w:rPr>
+      </w:pPr>
+      <w:r>
+        <w:rPr>
+          <w:sz w:val="28"/>
+          <w:szCs w:val="28"/>
+        </w:rPr>
+        <w:t xml:space="preserve">Размещение/удаление квадрата: </w:t>
+      </w:r>
+      <w:r>
+        <w:rPr>
+          <w:rStyle w:val="HTML"/>
+          <w:rFonts w:ascii="Times New Roman" w:hAnsi="Times New Roman" w:cs="Times New Roman"/>
+          <w:sz w:val="28"/>
+          <w:szCs w:val="28"/>
+        </w:rPr>
+        <w:t>O(size²)</w:t>
+      </w:r>
+      <w:r>
+        <w:rPr>
+          <w:sz w:val="28"/>
+          <w:szCs w:val="28"/>
+        </w:rPr>
+        <w:t xml:space="preserve"> (функции </w:t>
+      </w:r>
+      <w:r>
+        <w:rPr>
+          <w:rStyle w:val="HTML"/>
+          <w:rFonts w:ascii="Times New Roman" w:hAnsi="Times New Roman" w:cs="Times New Roman"/>
+          <w:sz w:val="28"/>
+          <w:szCs w:val="28"/>
+        </w:rPr>
+        <w:t>placeSquare</w:t>
+      </w:r>
+      <w:r>
+        <w:rPr>
+          <w:sz w:val="28"/>
+          <w:szCs w:val="28"/>
+        </w:rPr>
+        <w:t xml:space="preserve">, </w:t>
+      </w:r>
+      <w:r>
+        <w:rPr>
+          <w:rStyle w:val="HTML"/>
+          <w:rFonts w:ascii="Times New Roman" w:hAnsi="Times New Roman" w:cs="Times New Roman"/>
+          <w:sz w:val="28"/>
+          <w:szCs w:val="28"/>
+        </w:rPr>
+        <w:t>removeSquare</w:t>
+      </w:r>
+      <w:r>
+        <w:rPr>
+          <w:sz w:val="28"/>
+          <w:szCs w:val="28"/>
+        </w:rPr>
+        <w:t>).</w:t>
+      </w:r>
+    </w:p>
+    <w:p>
+      <w:pPr>
+        <w:pStyle w:val="a9"/>
+        <w:numPr>
+          <w:ilvl w:val="1"/>
+          <w:numId w:val="16"/>
+        </w:numPr>
+        <w:tabs>
+          <w:tab w:val="num" w:pos="360"/>
+        </w:tabs>
+        <w:spacing w:line="360" w:lineRule="auto"/>
+        <w:ind w:left="0" w:firstLine="709"/>
+        <w:rPr>
+          <w:sz w:val="28"/>
+          <w:szCs w:val="28"/>
+        </w:rPr>
+      </w:pPr>
+      <w:r>
+        <w:rPr>
+          <w:sz w:val="28"/>
+          <w:szCs w:val="28"/>
+        </w:rPr>
+        <w:t>Рекурсивный вызов для новой конфигурации.</w:t>
+      </w:r>
+    </w:p>
+    <w:p>
+      <w:pPr>
+        <w:pStyle w:val="a9"/>
+        <w:tabs>
+          <w:tab w:val="num" w:pos="360"/>
+        </w:tabs>
+        <w:spacing w:line="360" w:lineRule="auto"/>
+        <w:ind w:firstLine="709"/>
+        <w:rPr>
+          <w:sz w:val="28"/>
+          <w:szCs w:val="28"/>
+        </w:rPr>
+      </w:pPr>
+      <w:r>
+        <w:rPr>
+          <w:rStyle w:val="aa"/>
+          <w:b w:val="0"/>
+          <w:bCs w:val="0"/>
+          <w:sz w:val="28"/>
+          <w:szCs w:val="28"/>
+        </w:rPr>
+        <w:t>Худший случай:</w:t>
+      </w:r>
+    </w:p>
+    <w:p>
+      <w:pPr>
+        <w:pStyle w:val="a9"/>
+        <w:numPr>
+          <w:ilvl w:val="0"/>
+          <w:numId w:val="17"/>
+        </w:numPr>
+        <w:tabs>
+          <w:tab w:val="clear" w:pos="720"/>
+          <w:tab w:val="num" w:pos="360"/>
+        </w:tabs>
+        <w:spacing w:line="360" w:lineRule="auto"/>
+        <w:ind w:left="0" w:firstLine="709"/>
+        <w:rPr>
+          <w:sz w:val="28"/>
+          <w:szCs w:val="28"/>
+        </w:rPr>
+      </w:pPr>
+      <w:r>
+        <w:rPr>
+          <w:sz w:val="28"/>
+          <w:szCs w:val="28"/>
+        </w:rPr>
+        <w:t xml:space="preserve">Экспоненциальная сложность </w:t>
+      </w:r>
+      <w:r>
+        <w:rPr>
+          <w:rStyle w:val="HTML"/>
+          <w:rFonts w:ascii="Times New Roman" w:hAnsi="Times New Roman" w:cs="Times New Roman"/>
+          <w:sz w:val="28"/>
+          <w:szCs w:val="28"/>
+        </w:rPr>
+        <w:t>O(</w:t>
+      </w:r>
+      <w:r>
+        <w:rPr>
+          <w:rStyle w:val="HTML"/>
+          <w:rFonts w:ascii="Times New Roman" w:hAnsi="Times New Roman" w:cs="Times New Roman"/>
+          <w:sz w:val="28"/>
+          <w:szCs w:val="28"/>
+        </w:rPr>
+        <w:t>2^</w:t>
+      </w:r>
+      <w:r>
+        <w:rPr>
+          <w:rStyle w:val="HTML"/>
+          <w:rFonts w:ascii="Times New Roman" w:hAnsi="Times New Roman" w:cs="Times New Roman"/>
+          <w:sz w:val="28"/>
+          <w:szCs w:val="28"/>
+          <w:lang w:val="en-US"/>
+        </w:rPr>
+        <w:t>N</w:t>
+      </w:r>
+      <w:r>
+        <w:rPr>
+          <w:rStyle w:val="HTML"/>
+          <w:rFonts w:ascii="Times New Roman" w:hAnsi="Times New Roman" w:cs="Times New Roman"/>
+          <w:sz w:val="28"/>
+          <w:szCs w:val="28"/>
+        </w:rPr>
+        <w:t>)</w:t>
+      </w:r>
+      <w:r>
+        <w:rPr>
+          <w:sz w:val="28"/>
+          <w:szCs w:val="28"/>
+        </w:rPr>
+        <w:t xml:space="preserve"> или </w:t>
+      </w:r>
+      <w:r>
+        <w:rPr>
+          <w:rStyle w:val="HTML"/>
+          <w:rFonts w:ascii="Times New Roman" w:hAnsi="Times New Roman" w:cs="Times New Roman"/>
+          <w:sz w:val="28"/>
+          <w:szCs w:val="28"/>
+        </w:rPr>
+        <w:t>O(k^N)</w:t>
+      </w:r>
+      <w:r>
+        <w:rPr>
+          <w:sz w:val="28"/>
+          <w:szCs w:val="28"/>
+        </w:rPr>
+        <w:t xml:space="preserve">, где </w:t>
+      </w:r>
+      <w:r>
+        <w:rPr>
+          <w:rStyle w:val="HTML"/>
+          <w:rFonts w:ascii="Times New Roman" w:hAnsi="Times New Roman" w:cs="Times New Roman"/>
+          <w:sz w:val="28"/>
+          <w:szCs w:val="28"/>
+        </w:rPr>
+        <w:t>k</w:t>
+      </w:r>
+      <w:r>
+        <w:rPr>
+          <w:sz w:val="28"/>
+          <w:szCs w:val="28"/>
+        </w:rPr>
+        <w:t xml:space="preserve"> — среднее количество вариантов на шаге.</w:t>
+      </w:r>
+    </w:p>
+    <w:p>
+      <w:pPr>
+        <w:pStyle w:val="a9"/>
+        <w:numPr>
+          <w:ilvl w:val="0"/>
+          <w:numId w:val="17"/>
+        </w:numPr>
+        <w:tabs>
+          <w:tab w:val="clear" w:pos="720"/>
+          <w:tab w:val="num" w:pos="360"/>
+        </w:tabs>
+        <w:spacing w:line="360" w:lineRule="auto"/>
+        <w:ind w:left="0" w:firstLine="709"/>
+        <w:rPr>
+          <w:sz w:val="28"/>
+          <w:szCs w:val="28"/>
+        </w:rPr>
+      </w:pPr>
+      <w:r>
+        <w:rPr>
+          <w:sz w:val="28"/>
+          <w:szCs w:val="28"/>
+        </w:rPr>
+        <w:t>Причина: алгоритм перебирает все возможные комбинации размещения квадратов.</w:t>
+      </w:r>
+    </w:p>
+    <w:p>
+      <w:pPr>
+        <w:pStyle w:val="a9"/>
+        <w:tabs>
+          <w:tab w:val="num" w:pos="360"/>
+        </w:tabs>
+        <w:spacing w:line="360" w:lineRule="auto"/>
+        <w:ind w:firstLine="709"/>
+        <w:rPr>
+          <w:sz w:val="28"/>
+          <w:szCs w:val="28"/>
+        </w:rPr>
+      </w:pPr>
+      <w:r>
+        <w:rPr>
+          <w:rStyle w:val="aa"/>
+          <w:b w:val="0"/>
+          <w:bCs w:val="0"/>
+          <w:sz w:val="28"/>
+          <w:szCs w:val="28"/>
+        </w:rPr>
+        <w:t>Оптимизации:</w:t>
+      </w:r>
+    </w:p>
+    <w:p>
+      <w:pPr>
+        <w:pStyle w:val="a9"/>
+        <w:numPr>
+          <w:ilvl w:val="0"/>
+          <w:numId w:val="18"/>
+        </w:numPr>
+        <w:tabs>
+          <w:tab w:val="clear" w:pos="720"/>
+          <w:tab w:val="num" w:pos="360"/>
+        </w:tabs>
+        <w:spacing w:line="360" w:lineRule="auto"/>
+        <w:ind w:left="0" w:firstLine="709"/>
+        <w:rPr>
+          <w:sz w:val="28"/>
+          <w:szCs w:val="28"/>
+          <w:lang w:val="en-US"/>
+        </w:rPr>
+      </w:pPr>
+      <w:r>
+        <w:rPr>
+          <w:sz w:val="28"/>
+          <w:szCs w:val="28"/>
+        </w:rPr>
+        <w:t>Отсечение</w:t>
+      </w:r>
+      <w:r>
+        <w:rPr>
+          <w:sz w:val="28"/>
+          <w:szCs w:val="28"/>
+          <w:lang w:val="en-US"/>
+        </w:rPr>
+        <w:t xml:space="preserve"> </w:t>
+      </w:r>
+      <w:r>
+        <w:rPr>
+          <w:sz w:val="28"/>
+          <w:szCs w:val="28"/>
+        </w:rPr>
+        <w:t>ветвей</w:t>
+      </w:r>
+      <w:r>
+        <w:rPr>
+          <w:sz w:val="28"/>
+          <w:szCs w:val="28"/>
+          <w:lang w:val="en-US"/>
+        </w:rPr>
+        <w:t xml:space="preserve"> </w:t>
+      </w:r>
+      <w:r>
+        <w:rPr>
+          <w:sz w:val="28"/>
+          <w:szCs w:val="28"/>
+        </w:rPr>
+        <w:t>при</w:t>
+      </w:r>
+      <w:r>
+        <w:rPr>
+          <w:sz w:val="28"/>
+          <w:szCs w:val="28"/>
+          <w:lang w:val="en-US"/>
+        </w:rPr>
+        <w:t xml:space="preserve"> </w:t>
+      </w:r>
+      <w:r>
+        <w:rPr>
+          <w:rStyle w:val="HTML"/>
+          <w:rFonts w:ascii="Times New Roman" w:hAnsi="Times New Roman" w:cs="Times New Roman"/>
+          <w:sz w:val="28"/>
+          <w:szCs w:val="28"/>
+          <w:lang w:val="en-US"/>
+        </w:rPr>
+        <w:t>len(current) &gt;= minSquares</w:t>
+      </w:r>
+      <w:r>
+        <w:rPr>
+          <w:sz w:val="28"/>
+          <w:szCs w:val="28"/>
+          <w:lang w:val="en-US"/>
+        </w:rPr>
+        <w:t>.</w:t>
+      </w:r>
+    </w:p>
+    <w:p>
+      <w:pPr>
+        <w:pStyle w:val="a9"/>
+        <w:numPr>
+          <w:ilvl w:val="0"/>
+          <w:numId w:val="18"/>
+        </w:numPr>
+        <w:tabs>
+          <w:tab w:val="clear" w:pos="720"/>
+          <w:tab w:val="num" w:pos="360"/>
+        </w:tabs>
+        <w:spacing w:line="360" w:lineRule="auto"/>
+        <w:ind w:left="0" w:firstLine="709"/>
+        <w:rPr>
+          <w:sz w:val="28"/>
+          <w:szCs w:val="28"/>
+        </w:rPr>
+      </w:pPr>
+      <w:r>
+        <w:rPr>
+          <w:sz w:val="28"/>
+          <w:szCs w:val="28"/>
+        </w:rPr>
+        <w:t>Начальное разбиение на 3 квадрата (сокращает поиск).</w:t>
+      </w:r>
+    </w:p>
+    <w:p>
+      <w:pPr>
+        <w:pStyle w:val="a9"/>
+        <w:numPr>
+          <w:ilvl w:val="0"/>
+          <w:numId w:val="18"/>
+        </w:numPr>
+        <w:tabs>
+          <w:tab w:val="clear" w:pos="720"/>
+          <w:tab w:val="num" w:pos="360"/>
+        </w:tabs>
+        <w:spacing w:line="360" w:lineRule="auto"/>
+        <w:ind w:left="0" w:firstLine="709"/>
+        <w:rPr>
+          <w:sz w:val="28"/>
+          <w:szCs w:val="28"/>
+        </w:rPr>
+      </w:pPr>
+      <w:r>
+        <w:rPr>
+          <w:sz w:val="28"/>
+          <w:szCs w:val="28"/>
+        </w:rPr>
+        <w:t>Приоритет крупных квадратов (снижает количество шагов).</w:t>
+      </w:r>
+    </w:p>
+    <w:p>
+      <w:pPr>
+        <w:spacing w:line="360" w:lineRule="auto"/>
+        <w:rPr>
+          <w:rFonts w:ascii="Times New Roman" w:eastAsia="SimSun" w:hAnsi="Times New Roman" w:cs="Times New Roman"/>
+          <w:b/>
+          <w:bCs/>
+          <w:color w:val="000000" w:themeColor="text1"/>
+          <w:kern w:val="0"/>
+          <w:sz w:val="28"/>
+          <w:szCs w:val="28"/>
+          <w:lang w:eastAsia="en-US" w:bidi="ar-SA"/>
+          <w14:ligatures w14:val="standardContextual"/>
+        </w:rPr>
+      </w:pPr>
+      <w:r>
+        <w:rPr>
+          <w:rFonts w:ascii="Times New Roman" w:eastAsia="SimSun" w:hAnsi="Times New Roman" w:cs="Times New Roman"/>
+          <w:b/>
+          <w:bCs/>
+          <w:color w:val="000000" w:themeColor="text1"/>
+          <w:kern w:val="0"/>
+          <w:sz w:val="28"/>
+          <w:szCs w:val="28"/>
+          <w:lang w:eastAsia="en-US" w:bidi="ar-SA"/>
+          <w14:ligatures w14:val="standardContextual"/>
+        </w:rPr>
+        <w:t>Пространственная сложность</w:t>
+      </w:r>
+    </w:p>
+    <w:p>
+      <w:pPr>
+        <w:spacing w:line="360" w:lineRule="auto"/>
+        <w:ind w:firstLine="709"/>
+        <w:rPr>
+          <w:rFonts w:ascii="Times New Roman" w:hAnsi="Times New Roman" w:cs="Times New Roman"/>
+          <w:sz w:val="28"/>
+          <w:szCs w:val="28"/>
+        </w:rPr>
+      </w:pPr>
+      <w:r>
+        <w:rPr>
+          <w:rFonts w:ascii="Times New Roman" w:hAnsi="Times New Roman" w:cs="Times New Roman"/>
+          <w:sz w:val="28"/>
+          <w:szCs w:val="28"/>
+        </w:rPr>
+        <w:t>Пространственная сложность определяется следующими компонентами:</w:t>
       </w:r>
     </w:p>
     <w:p>
@@ -3684,7 +3454,7 @@
           <w:sz w:val="28"/>
           <w:szCs w:val="28"/>
         </w:rPr>
-        <w:t>В худшем случае O(N</w:t>
+        <w:t>Сетка: Требуется O(N</w:t>
       </w:r>
       <w:r>
         <w:rPr>
@@ -3693,23 +3463,6 @@
           <w:szCs w:val="28"/>
           <w:vertAlign w:val="superscript"/>
         </w:rPr>
-        <w:t>5</w:t>
-      </w:r>
-      <w:r>
-        <w:rPr>
-          <w:rFonts w:ascii="Times New Roman" w:hAnsi="Times New Roman" w:cs="Times New Roman"/>
-          <w:sz w:val="28"/>
-          <w:szCs w:val="28"/>
-        </w:rPr>
-        <w:t>), так как проверяются все возможные позиции и размеры квадратов для каждой клетки (N</w:t>
-      </w:r>
-      <w:r>
-        <w:rPr>
-          <w:rFonts w:ascii="Times New Roman" w:hAnsi="Times New Roman" w:cs="Times New Roman"/>
-          <w:sz w:val="28"/>
-          <w:szCs w:val="28"/>
-          <w:vertAlign w:val="superscript"/>
-        </w:rPr>
         <w:t>2</w:t>
       </w:r>
       <w:r>
@@ -3718,24 +3471,7 @@
           <w:sz w:val="28"/>
           <w:szCs w:val="28"/>
         </w:rPr>
-        <w:t>), с учетом проверки занятости клеток (N</w:t>
-      </w:r>
-      <w:r>
-        <w:rPr>
-          <w:rFonts w:ascii="Times New Roman" w:hAnsi="Times New Roman" w:cs="Times New Roman"/>
-          <w:sz w:val="28"/>
-          <w:szCs w:val="28"/>
-          <w:vertAlign w:val="superscript"/>
-        </w:rPr>
-        <w:t>2</w:t>
-      </w:r>
-      <w:r>
-        <w:rPr>
-          <w:rFonts w:ascii="Times New Roman" w:hAnsi="Times New Roman" w:cs="Times New Roman"/>
-          <w:sz w:val="28"/>
-          <w:szCs w:val="28"/>
-        </w:rPr>
-        <w:t>) и перебора размеров (N).</w:t>
+        <w:t>) памяти для хранения булевого массива occupied, который отслеживает занятость клеток.</w:t>
       </w:r>
     </w:p>
     <w:p>
@@ -3759,7 +3495,7 @@
           <w:sz w:val="28"/>
           <w:szCs w:val="28"/>
         </w:rPr>
-        <w:t>Среднем случае O(N</w:t>
+        <w:t>Рекурсивный стек: Глубина рекурсии может достигать O(N</w:t>
       </w:r>
       <w:r>
         <w:rPr>
@@ -3768,76 +3504,15 @@
           <w:szCs w:val="28"/>
           <w:vertAlign w:val="superscript"/>
         </w:rPr>
-        <w:t>3</w:t>
-      </w:r>
-      <w:r>
-        <w:rPr>
-          <w:rFonts w:ascii="Times New Roman" w:hAnsi="Times New Roman" w:cs="Times New Roman"/>
-          <w:sz w:val="28"/>
-          <w:szCs w:val="28"/>
-        </w:rPr>
-        <w:t>), благодаря раннему выходу из рекурсии при превышении минимального количества квадратов.</w:t>
-      </w:r>
-    </w:p>
-    <w:p>
-      <w:pPr>
-        <w:pStyle w:val="a7"/>
-        <w:spacing w:line="360" w:lineRule="auto"/>
-        <w:ind w:left="709"/>
-        <w:rPr>
-          <w:rFonts w:ascii="Times New Roman" w:hAnsi="Times New Roman" w:cs="Times New Roman"/>
-          <w:sz w:val="28"/>
-          <w:szCs w:val="28"/>
-        </w:rPr>
-      </w:pPr>
-    </w:p>
-    <w:p>
-      <w:pPr>
-        <w:spacing w:line="360" w:lineRule="auto"/>
-        <w:rPr>
-          <w:rFonts w:ascii="Times New Roman" w:eastAsia="SimSun" w:hAnsi="Times New Roman" w:cs="Times New Roman"/>
-          <w:b/>
-          <w:bCs/>
-          <w:color w:val="000000" w:themeColor="text1"/>
-          <w:kern w:val="0"/>
-          <w:sz w:val="28"/>
-          <w:szCs w:val="28"/>
-          <w:lang w:eastAsia="en-US" w:bidi="ar-SA"/>
-          <w14:ligatures w14:val="standardContextual"/>
-        </w:rPr>
-      </w:pPr>
-      <w:r>
-        <w:rPr>
-          <w:rFonts w:ascii="Times New Roman" w:eastAsia="SimSun" w:hAnsi="Times New Roman" w:cs="Times New Roman"/>
-          <w:b/>
-          <w:bCs/>
-          <w:color w:val="000000" w:themeColor="text1"/>
-          <w:kern w:val="0"/>
-          <w:sz w:val="28"/>
-          <w:szCs w:val="28"/>
-          <w:lang w:eastAsia="en-US" w:bidi="ar-SA"/>
-          <w14:ligatures w14:val="standardContextual"/>
-        </w:rPr>
-        <w:t>Пространственная сложность</w:t>
-      </w:r>
-    </w:p>
-    <w:p>
-      <w:pPr>
-        <w:spacing w:line="360" w:lineRule="auto"/>
-        <w:ind w:firstLine="709"/>
-        <w:rPr>
-          <w:rFonts w:ascii="Times New Roman" w:hAnsi="Times New Roman" w:cs="Times New Roman"/>
-          <w:sz w:val="28"/>
-          <w:szCs w:val="28"/>
-        </w:rPr>
-      </w:pPr>
-      <w:r>
-        <w:rPr>
-          <w:rFonts w:ascii="Times New Roman" w:hAnsi="Times New Roman" w:cs="Times New Roman"/>
-          <w:sz w:val="28"/>
-          <w:szCs w:val="28"/>
-        </w:rPr>
-        <w:t>Пространственная сложность определяется следующими компонентами:</w:t>
+        <w:t>2</w:t>
+      </w:r>
+      <w:r>
+        <w:rPr>
+          <w:rFonts w:ascii="Times New Roman" w:hAnsi="Times New Roman" w:cs="Times New Roman"/>
+          <w:sz w:val="28"/>
+          <w:szCs w:val="28"/>
+        </w:rPr>
+        <w:t>), так как алгоритм может попытаться разместить один квадрат в каждую клетку сетки.</w:t>
       </w:r>
     </w:p>
     <w:p>
@@ -3861,25 +3536,8 @@
           <w:sz w:val="28"/>
           <w:szCs w:val="28"/>
         </w:rPr>
-        <w:t>Сетка</w:t>
-      </w:r>
-      <w:proofErr w:type="gramStart"/>
-      <w:r>
-        <w:rPr>
-          <w:rFonts w:ascii="Times New Roman" w:hAnsi="Times New Roman" w:cs="Times New Roman"/>
-          <w:sz w:val="28"/>
-          <w:szCs w:val="28"/>
-        </w:rPr>
-        <w:t>: Требуется</w:t>
-      </w:r>
-      <w:proofErr w:type="gramEnd"/>
-      <w:r>
-        <w:rPr>
-          <w:rFonts w:ascii="Times New Roman" w:hAnsi="Times New Roman" w:cs="Times New Roman"/>
-          <w:sz w:val="28"/>
-          <w:szCs w:val="28"/>
-        </w:rPr>
-        <w:t xml:space="preserve"> O(N</w:t>
+        <w:lastRenderedPageBreak/>
+        <w:t>Текущие квадраты: Необходимо хранить список текущих квадратов, который может содержать до O(N</w:t>
       </w:r>
       <w:r>
         <w:rPr>
@@ -3896,43 +3554,7 @@
           <w:sz w:val="28"/>
           <w:szCs w:val="28"/>
         </w:rPr>
-        <w:t xml:space="preserve">) памяти для хранения </w:t>
-      </w:r>
-      <w:proofErr w:type="spellStart"/>
-      <w:r>
-        <w:rPr>
-          <w:rFonts w:ascii="Times New Roman" w:hAnsi="Times New Roman" w:cs="Times New Roman"/>
-          <w:sz w:val="28"/>
-          <w:szCs w:val="28"/>
-        </w:rPr>
-        <w:t>булевого</w:t>
-      </w:r>
-      <w:proofErr w:type="spellEnd"/>
-      <w:r>
-        <w:rPr>
-          <w:rFonts w:ascii="Times New Roman" w:hAnsi="Times New Roman" w:cs="Times New Roman"/>
-          <w:sz w:val="28"/>
-          <w:szCs w:val="28"/>
-        </w:rPr>
-        <w:t xml:space="preserve"> массива </w:t>
-      </w:r>
-      <w:proofErr w:type="spellStart"/>
-      <w:r>
-        <w:rPr>
-          <w:rFonts w:ascii="Times New Roman" w:hAnsi="Times New Roman" w:cs="Times New Roman"/>
-          <w:sz w:val="28"/>
-          <w:szCs w:val="28"/>
-        </w:rPr>
-        <w:t>occupied</w:t>
-      </w:r>
-      <w:proofErr w:type="spellEnd"/>
-      <w:r>
-        <w:rPr>
-          <w:rFonts w:ascii="Times New Roman" w:hAnsi="Times New Roman" w:cs="Times New Roman"/>
-          <w:sz w:val="28"/>
-          <w:szCs w:val="28"/>
-        </w:rPr>
-        <w:t>, который отслеживает занятость клеток.</w:t>
+        <w:t>) элементов.</w:t>
       </w:r>
     </w:p>
     <w:p>
@@ -3945,106 +3567,7 @@
         <w:spacing w:line="360" w:lineRule="auto"/>
         <w:ind w:left="0" w:firstLine="709"/>
         <w:rPr>
-          <w:rFonts w:ascii="Times New Roman" w:hAnsi="Times New Roman" w:cs="Times New Roman"/>
-          <w:sz w:val="28"/>
-          <w:szCs w:val="28"/>
-        </w:rPr>
-      </w:pPr>
-      <w:r>
-        <w:rPr>
-          <w:rFonts w:ascii="Times New Roman" w:hAnsi="Times New Roman" w:cs="Times New Roman"/>
-          <w:sz w:val="28"/>
-          <w:szCs w:val="28"/>
-        </w:rPr>
-        <w:t>Рекурсивный стек: Глубина рекурсии может достигать O(N</w:t>
-      </w:r>
-      <w:r>
-        <w:rPr>
-          <w:rFonts w:ascii="Times New Roman" w:hAnsi="Times New Roman" w:cs="Times New Roman"/>
-          <w:sz w:val="28"/>
-          <w:szCs w:val="28"/>
-          <w:vertAlign w:val="superscript"/>
-        </w:rPr>
-        <w:t>2</w:t>
-      </w:r>
-      <w:r>
-        <w:rPr>
-          <w:rFonts w:ascii="Times New Roman" w:hAnsi="Times New Roman" w:cs="Times New Roman"/>
-          <w:sz w:val="28"/>
-          <w:szCs w:val="28"/>
-        </w:rPr>
-        <w:t>), так как алгоритм может попытаться разместить один квадрат в каждую клетку сетки.</w:t>
-      </w:r>
-    </w:p>
-    <w:p>
-      <w:pPr>
-        <w:pStyle w:val="a7"/>
-        <w:numPr>
-          <w:ilvl w:val="0"/>
-          <w:numId w:val="5"/>
-        </w:numPr>
-        <w:spacing w:line="360" w:lineRule="auto"/>
-        <w:ind w:left="0" w:firstLine="709"/>
-        <w:rPr>
-          <w:rFonts w:ascii="Times New Roman" w:hAnsi="Times New Roman" w:cs="Times New Roman"/>
-          <w:sz w:val="28"/>
-          <w:szCs w:val="28"/>
-        </w:rPr>
-      </w:pPr>
-      <w:r>
-        <w:rPr>
-          <w:rFonts w:ascii="Times New Roman" w:hAnsi="Times New Roman" w:cs="Times New Roman"/>
-          <w:sz w:val="28"/>
-          <w:szCs w:val="28"/>
-        </w:rPr>
-        <w:t>Текущие квадраты</w:t>
-      </w:r>
-      <w:proofErr w:type="gramStart"/>
-      <w:r>
-        <w:rPr>
-          <w:rFonts w:ascii="Times New Roman" w:hAnsi="Times New Roman" w:cs="Times New Roman"/>
-          <w:sz w:val="28"/>
-          <w:szCs w:val="28"/>
-        </w:rPr>
-        <w:t>: Необходимо</w:t>
-      </w:r>
-      <w:proofErr w:type="gramEnd"/>
-      <w:r>
-        <w:rPr>
-          <w:rFonts w:ascii="Times New Roman" w:hAnsi="Times New Roman" w:cs="Times New Roman"/>
-          <w:sz w:val="28"/>
-          <w:szCs w:val="28"/>
-        </w:rPr>
-        <w:t xml:space="preserve"> хранить список текущих квадратов, который может содержать до O(N</w:t>
-      </w:r>
-      <w:r>
-        <w:rPr>
-          <w:rFonts w:ascii="Times New Roman" w:hAnsi="Times New Roman" w:cs="Times New Roman"/>
-          <w:sz w:val="28"/>
-          <w:szCs w:val="28"/>
-          <w:vertAlign w:val="superscript"/>
-        </w:rPr>
-        <w:t>2</w:t>
-      </w:r>
-      <w:r>
-        <w:rPr>
-          <w:rFonts w:ascii="Times New Roman" w:hAnsi="Times New Roman" w:cs="Times New Roman"/>
-          <w:sz w:val="28"/>
-          <w:szCs w:val="28"/>
-        </w:rPr>
-        <w:t>) элементов.</w:t>
-      </w:r>
-    </w:p>
-    <w:p>
-      <w:pPr>
-        <w:pStyle w:val="a7"/>
-        <w:numPr>
-          <w:ilvl w:val="0"/>
-          <w:numId w:val="5"/>
-        </w:numPr>
-        <w:spacing w:line="360" w:lineRule="auto"/>
-        <w:ind w:left="0" w:firstLine="709"/>
-        <w:rPr>
+          <w:rFonts w:hint="eastAsia"/>
           <w:lang w:eastAsia="ru-RU" w:bidi="ar-SA"/>
         </w:rPr>
       </w:pPr>
@@ -4122,44 +3645,19 @@
           <w:lang w:eastAsia="en-US" w:bidi="ar-SA"/>
           <w14:ligatures w14:val="standardContextual"/>
         </w:rPr>
-        <w:t>Д</w:t>
-      </w:r>
-      <w:r>
-        <w:rPr>
-          <w:rFonts w:ascii="Times New Roman" w:eastAsia="SimSun" w:hAnsi="Times New Roman" w:cs="Times New Roman"/>
+        <w:t xml:space="preserve">Для визуализации работы алгоритма была использована библиотека </w:t>
+      </w:r>
+      <w:r>
+        <w:rPr>
+          <w:rFonts w:ascii="Times New Roman" w:eastAsia="SimSun" w:hAnsi="Times New Roman" w:cs="Times New Roman" w:hint="eastAsia"/>
           <w:color w:val="000000" w:themeColor="text1"/>
           <w:kern w:val="0"/>
           <w:sz w:val="28"/>
           <w:szCs w:val="28"/>
           <w:lang w:eastAsia="en-US" w:bidi="ar-SA"/>
-          <w14:ligatures w14:val="standardContextual"/>
-        </w:rPr>
-        <w:t xml:space="preserve">ля визуализации работы алгоритма была использована библиотека </w:t>
-      </w:r>
-      <w:r>
-        <w:rPr>
-          <w:rFonts w:ascii="Times New Roman" w:eastAsia="SimSun" w:hAnsi="Times New Roman" w:cs="Times New Roman" w:hint="eastAsia"/>
-          <w:color w:val="000000" w:themeColor="text1"/>
-          <w:kern w:val="0"/>
-          <w:sz w:val="28"/>
-          <w:szCs w:val="28"/>
-          <w:lang w:eastAsia="en-US" w:bidi="ar-SA"/>
-        </w:rPr>
-        <w:t>gonum.org/v1/</w:t>
-      </w:r>
-      <w:proofErr w:type="spellStart"/>
-      <w:r>
-        <w:rPr>
-          <w:rFonts w:ascii="Times New Roman" w:eastAsia="SimSun" w:hAnsi="Times New Roman" w:cs="Times New Roman" w:hint="eastAsia"/>
-          <w:color w:val="000000" w:themeColor="text1"/>
-          <w:kern w:val="0"/>
-          <w:sz w:val="28"/>
-          <w:szCs w:val="28"/>
-          <w:lang w:eastAsia="en-US" w:bidi="ar-SA"/>
-        </w:rPr>
-        <w:t>plot</w:t>
-      </w:r>
-      <w:proofErr w:type="spellEnd"/>
+        </w:rPr>
+        <w:t>gonum.org/v1/plot</w:t>
+      </w:r>
       <w:r>
         <w:rPr>
           <w:rFonts w:ascii="Times New Roman" w:eastAsia="SimSun" w:hAnsi="Times New Roman" w:cs="Times New Roman"/>
@@ -4177,7 +3675,7 @@
         <w:spacing w:line="360" w:lineRule="auto"/>
         <w:jc w:val="center"/>
         <w:rPr>
-          <w:rFonts w:ascii="TimesNewRoman" w:hAnsi="TimesNewRoman"/>
+          <w:rFonts w:ascii="TimesNewRoman" w:hAnsi="TimesNewRoman" w:hint="eastAsia"/>
           <w:sz w:val="28"/>
           <w:szCs w:val="28"/>
         </w:rPr>
@@ -4186,7 +3684,6 @@
         <w:rPr>
           <w:noProof/>
         </w:rPr>
-        <w:lastRenderedPageBreak/>
         <w:drawing>
           <wp:inline distT="0" distB="0" distL="0" distR="0" wp14:anchorId="08E24E6B" wp14:editId="53714A29">
             <wp:extent cx="5934075" cy="5934075"/>
@@ -4242,33 +3739,7 @@
           <w:sz w:val="28"/>
           <w:szCs w:val="28"/>
         </w:rPr>
-        <w:t xml:space="preserve">Рис. </w:t>
-      </w:r>
-      <w:proofErr w:type="gramStart"/>
-      <w:r>
-        <w:rPr>
-          <w:rFonts w:ascii="TimesNewRoman" w:hAnsi="TimesNewRoman"/>
-          <w:sz w:val="28"/>
-          <w:szCs w:val="28"/>
-        </w:rPr>
-        <w:t>1  Визуализация</w:t>
-      </w:r>
-      <w:proofErr w:type="gramEnd"/>
-      <w:r>
-        <w:rPr>
-          <w:rFonts w:ascii="TimesNewRoman" w:hAnsi="TimesNewRoman"/>
-          <w:sz w:val="28"/>
-          <w:szCs w:val="28"/>
-        </w:rPr>
-        <w:t xml:space="preserve"> работы </w:t>
-      </w:r>
-      <w:r>
-        <w:rPr>
-          <w:rFonts w:ascii="TimesNewRoman" w:hAnsi="TimesNewRoman"/>
-          <w:sz w:val="28"/>
-          <w:szCs w:val="28"/>
-        </w:rPr>
-        <w:t>алгоритма.</w:t>
+        <w:t>Рис. 1  Визуализация работы алгоритма.</w:t>
       </w:r>
     </w:p>
     <w:p>
@@ -4390,6 +3861,7 @@
                 <w:lang w:eastAsia="en-US" w:bidi="ar-SA"/>
                 <w14:ligatures w14:val="standardContextual"/>
               </w:rPr>
+              <w:lastRenderedPageBreak/>
               <w:t>Входные данные</w:t>
             </w:r>
           </w:p>
@@ -4819,7 +4291,6 @@
                 <w:lang w:eastAsia="en-US" w:bidi="ar-SA"/>
                 <w14:ligatures w14:val="standardContextual"/>
               </w:rPr>
-              <w:lastRenderedPageBreak/>
               <w:t>5 7 1</w:t>
             </w:r>
           </w:p>
@@ -4943,7 +4414,6 @@
                 <w:lang w:eastAsia="en-US" w:bidi="ar-SA"/>
                 <w14:ligatures w14:val="standardContextual"/>
               </w:rPr>
-              <w:lastRenderedPageBreak/>
               <w:t>1</w:t>
             </w:r>
             <w:r>
@@ -4970,7 +4440,7 @@
               <w:spacing w:line="360" w:lineRule="auto"/>
               <w:jc w:val="both"/>
               <w:rPr>
-                <w:rFonts w:ascii="Times New Roman" w:eastAsia="SimSun" w:hAnsi="Times New Roman" w:cs="Times New Roman" w:hint="eastAsia"/>
+                <w:rFonts w:ascii="Times New Roman" w:eastAsia="SimSun" w:hAnsi="Times New Roman" w:cs="Times New Roman"/>
                 <w:color w:val="000000" w:themeColor="text1"/>
                 <w:kern w:val="0"/>
                 <w:sz w:val="22"/>
@@ -4996,7 +4466,7 @@
               <w:spacing w:line="360" w:lineRule="auto"/>
               <w:jc w:val="both"/>
               <w:rPr>
-                <w:rFonts w:ascii="Times New Roman" w:eastAsia="SimSun" w:hAnsi="Times New Roman" w:cs="Times New Roman" w:hint="eastAsia"/>
+                <w:rFonts w:ascii="Times New Roman" w:eastAsia="SimSun" w:hAnsi="Times New Roman" w:cs="Times New Roman"/>
                 <w:color w:val="000000" w:themeColor="text1"/>
                 <w:kern w:val="0"/>
                 <w:sz w:val="22"/>
@@ -5022,7 +4492,7 @@
               <w:spacing w:line="360" w:lineRule="auto"/>
               <w:jc w:val="both"/>
               <w:rPr>
-                <w:rFonts w:ascii="Times New Roman" w:eastAsia="SimSun" w:hAnsi="Times New Roman" w:cs="Times New Roman" w:hint="eastAsia"/>
+                <w:rFonts w:ascii="Times New Roman" w:eastAsia="SimSun" w:hAnsi="Times New Roman" w:cs="Times New Roman"/>
                 <w:color w:val="000000" w:themeColor="text1"/>
                 <w:kern w:val="0"/>
                 <w:sz w:val="22"/>
@@ -5048,7 +4518,7 @@
               <w:spacing w:line="360" w:lineRule="auto"/>
               <w:jc w:val="both"/>
               <w:rPr>
-                <w:rFonts w:ascii="Times New Roman" w:eastAsia="SimSun" w:hAnsi="Times New Roman" w:cs="Times New Roman" w:hint="eastAsia"/>
+                <w:rFonts w:ascii="Times New Roman" w:eastAsia="SimSun" w:hAnsi="Times New Roman" w:cs="Times New Roman"/>
                 <w:color w:val="000000" w:themeColor="text1"/>
                 <w:kern w:val="0"/>
                 <w:sz w:val="22"/>
@@ -5074,7 +4544,7 @@
               <w:spacing w:line="360" w:lineRule="auto"/>
               <w:jc w:val="both"/>
               <w:rPr>
-                <w:rFonts w:ascii="Times New Roman" w:eastAsia="SimSun" w:hAnsi="Times New Roman" w:cs="Times New Roman" w:hint="eastAsia"/>
+                <w:rFonts w:ascii="Times New Roman" w:eastAsia="SimSun" w:hAnsi="Times New Roman" w:cs="Times New Roman"/>
                 <w:color w:val="000000" w:themeColor="text1"/>
                 <w:kern w:val="0"/>
                 <w:sz w:val="22"/>
@@ -5100,7 +4570,7 @@
               <w:spacing w:line="360" w:lineRule="auto"/>
               <w:jc w:val="both"/>
               <w:rPr>
-                <w:rFonts w:ascii="Times New Roman" w:eastAsia="SimSun" w:hAnsi="Times New Roman" w:cs="Times New Roman" w:hint="eastAsia"/>
+                <w:rFonts w:ascii="Times New Roman" w:eastAsia="SimSun" w:hAnsi="Times New Roman" w:cs="Times New Roman"/>
                 <w:color w:val="000000" w:themeColor="text1"/>
                 <w:kern w:val="0"/>
                 <w:sz w:val="22"/>
@@ -5193,7 +4663,7 @@
               <w:spacing w:line="360" w:lineRule="auto"/>
               <w:jc w:val="both"/>
               <w:rPr>
-                <w:rFonts w:ascii="Times New Roman" w:eastAsia="SimSun" w:hAnsi="Times New Roman" w:cs="Times New Roman" w:hint="eastAsia"/>
+                <w:rFonts w:ascii="Times New Roman" w:eastAsia="SimSun" w:hAnsi="Times New Roman" w:cs="Times New Roman"/>
                 <w:color w:val="000000" w:themeColor="text1"/>
                 <w:kern w:val="0"/>
                 <w:sz w:val="22"/>
@@ -5219,7 +4689,7 @@
               <w:spacing w:line="360" w:lineRule="auto"/>
               <w:jc w:val="both"/>
               <w:rPr>
-                <w:rFonts w:ascii="Times New Roman" w:eastAsia="SimSun" w:hAnsi="Times New Roman" w:cs="Times New Roman" w:hint="eastAsia"/>
+                <w:rFonts w:ascii="Times New Roman" w:eastAsia="SimSun" w:hAnsi="Times New Roman" w:cs="Times New Roman"/>
                 <w:color w:val="000000" w:themeColor="text1"/>
                 <w:kern w:val="0"/>
                 <w:sz w:val="22"/>
@@ -5245,7 +4715,7 @@
               <w:spacing w:line="360" w:lineRule="auto"/>
               <w:jc w:val="both"/>
               <w:rPr>
-                <w:rFonts w:ascii="Times New Roman" w:eastAsia="SimSun" w:hAnsi="Times New Roman" w:cs="Times New Roman" w:hint="eastAsia"/>
+                <w:rFonts w:ascii="Times New Roman" w:eastAsia="SimSun" w:hAnsi="Times New Roman" w:cs="Times New Roman"/>
                 <w:color w:val="000000" w:themeColor="text1"/>
                 <w:kern w:val="0"/>
                 <w:sz w:val="22"/>
@@ -5271,7 +4741,7 @@
               <w:spacing w:line="360" w:lineRule="auto"/>
               <w:jc w:val="both"/>
               <w:rPr>
-                <w:rFonts w:ascii="Times New Roman" w:eastAsia="SimSun" w:hAnsi="Times New Roman" w:cs="Times New Roman" w:hint="eastAsia"/>
+                <w:rFonts w:ascii="Times New Roman" w:eastAsia="SimSun" w:hAnsi="Times New Roman" w:cs="Times New Roman"/>
                 <w:color w:val="000000" w:themeColor="text1"/>
                 <w:kern w:val="0"/>
                 <w:sz w:val="22"/>
@@ -5364,7 +4834,7 @@
               <w:spacing w:line="360" w:lineRule="auto"/>
               <w:jc w:val="both"/>
               <w:rPr>
-                <w:rFonts w:ascii="Times New Roman" w:eastAsia="SimSun" w:hAnsi="Times New Roman" w:cs="Times New Roman" w:hint="eastAsia"/>
+                <w:rFonts w:ascii="Times New Roman" w:eastAsia="SimSun" w:hAnsi="Times New Roman" w:cs="Times New Roman"/>
                 <w:color w:val="000000" w:themeColor="text1"/>
                 <w:kern w:val="0"/>
                 <w:sz w:val="22"/>
@@ -5390,7 +4860,7 @@
               <w:spacing w:line="360" w:lineRule="auto"/>
               <w:jc w:val="both"/>
               <w:rPr>
-                <w:rFonts w:ascii="Times New Roman" w:eastAsia="SimSun" w:hAnsi="Times New Roman" w:cs="Times New Roman" w:hint="eastAsia"/>
+                <w:rFonts w:ascii="Times New Roman" w:eastAsia="SimSun" w:hAnsi="Times New Roman" w:cs="Times New Roman"/>
                 <w:color w:val="000000" w:themeColor="text1"/>
                 <w:kern w:val="0"/>
                 <w:sz w:val="22"/>
@@ -5416,7 +4886,7 @@
               <w:spacing w:line="360" w:lineRule="auto"/>
               <w:jc w:val="both"/>
               <w:rPr>
-                <w:rFonts w:ascii="Times New Roman" w:eastAsia="SimSun" w:hAnsi="Times New Roman" w:cs="Times New Roman" w:hint="eastAsia"/>
+                <w:rFonts w:ascii="Times New Roman" w:eastAsia="SimSun" w:hAnsi="Times New Roman" w:cs="Times New Roman"/>
                 <w:color w:val="000000" w:themeColor="text1"/>
                 <w:kern w:val="0"/>
                 <w:sz w:val="22"/>
@@ -5442,7 +4912,7 @@
               <w:spacing w:line="360" w:lineRule="auto"/>
               <w:jc w:val="both"/>
               <w:rPr>
-                <w:rFonts w:ascii="Times New Roman" w:eastAsia="SimSun" w:hAnsi="Times New Roman" w:cs="Times New Roman" w:hint="eastAsia"/>
+                <w:rFonts w:ascii="Times New Roman" w:eastAsia="SimSun" w:hAnsi="Times New Roman" w:cs="Times New Roman"/>
                 <w:color w:val="000000" w:themeColor="text1"/>
                 <w:kern w:val="0"/>
                 <w:sz w:val="22"/>
@@ -5468,7 +4938,7 @@
               <w:spacing w:line="360" w:lineRule="auto"/>
               <w:jc w:val="both"/>
               <w:rPr>
-                <w:rFonts w:ascii="Times New Roman" w:eastAsia="SimSun" w:hAnsi="Times New Roman" w:cs="Times New Roman" w:hint="eastAsia"/>
+                <w:rFonts w:ascii="Times New Roman" w:eastAsia="SimSun" w:hAnsi="Times New Roman" w:cs="Times New Roman"/>
                 <w:color w:val="000000" w:themeColor="text1"/>
                 <w:kern w:val="0"/>
                 <w:sz w:val="22"/>
@@ -5520,7 +4990,7 @@
               <w:spacing w:line="360" w:lineRule="auto"/>
               <w:jc w:val="both"/>
               <w:rPr>
-                <w:rFonts w:ascii="Times New Roman" w:eastAsia="SimSun" w:hAnsi="Times New Roman" w:cs="Times New Roman" w:hint="eastAsia"/>
+                <w:rFonts w:ascii="Times New Roman" w:eastAsia="SimSun" w:hAnsi="Times New Roman" w:cs="Times New Roman"/>
                 <w:color w:val="000000" w:themeColor="text1"/>
                 <w:kern w:val="0"/>
                 <w:sz w:val="22"/>
@@ -5546,7 +5016,7 @@
               <w:spacing w:line="360" w:lineRule="auto"/>
               <w:jc w:val="both"/>
               <w:rPr>
-                <w:rFonts w:ascii="Times New Roman" w:eastAsia="SimSun" w:hAnsi="Times New Roman" w:cs="Times New Roman" w:hint="eastAsia"/>
+                <w:rFonts w:ascii="Times New Roman" w:eastAsia="SimSun" w:hAnsi="Times New Roman" w:cs="Times New Roman"/>
                 <w:color w:val="000000" w:themeColor="text1"/>
                 <w:kern w:val="0"/>
                 <w:sz w:val="22"/>
@@ -5572,7 +5042,7 @@
               <w:spacing w:line="360" w:lineRule="auto"/>
               <w:jc w:val="both"/>
               <w:rPr>
-                <w:rFonts w:ascii="Times New Roman" w:eastAsia="SimSun" w:hAnsi="Times New Roman" w:cs="Times New Roman" w:hint="eastAsia"/>
+                <w:rFonts w:ascii="Times New Roman" w:eastAsia="SimSun" w:hAnsi="Times New Roman" w:cs="Times New Roman"/>
                 <w:color w:val="000000" w:themeColor="text1"/>
                 <w:kern w:val="0"/>
                 <w:sz w:val="22"/>
@@ -5598,7 +5068,7 @@
               <w:spacing w:line="360" w:lineRule="auto"/>
               <w:jc w:val="both"/>
               <w:rPr>
-                <w:rFonts w:ascii="Times New Roman" w:eastAsia="SimSun" w:hAnsi="Times New Roman" w:cs="Times New Roman" w:hint="eastAsia"/>
+                <w:rFonts w:ascii="Times New Roman" w:eastAsia="SimSun" w:hAnsi="Times New Roman" w:cs="Times New Roman"/>
                 <w:color w:val="000000" w:themeColor="text1"/>
                 <w:kern w:val="0"/>
                 <w:sz w:val="22"/>
@@ -5624,7 +5094,7 @@
               <w:spacing w:line="360" w:lineRule="auto"/>
               <w:jc w:val="both"/>
               <w:rPr>
-                <w:rFonts w:ascii="Times New Roman" w:eastAsia="SimSun" w:hAnsi="Times New Roman" w:cs="Times New Roman" w:hint="eastAsia"/>
+                <w:rFonts w:ascii="Times New Roman" w:eastAsia="SimSun" w:hAnsi="Times New Roman" w:cs="Times New Roman"/>
                 <w:color w:val="000000" w:themeColor="text1"/>
                 <w:kern w:val="0"/>
                 <w:sz w:val="22"/>
@@ -5650,7 +5120,7 @@
               <w:spacing w:line="360" w:lineRule="auto"/>
               <w:jc w:val="both"/>
               <w:rPr>
-                <w:rFonts w:ascii="Times New Roman" w:eastAsia="SimSun" w:hAnsi="Times New Roman" w:cs="Times New Roman" w:hint="eastAsia"/>
+                <w:rFonts w:ascii="Times New Roman" w:eastAsia="SimSun" w:hAnsi="Times New Roman" w:cs="Times New Roman"/>
                 <w:color w:val="000000" w:themeColor="text1"/>
                 <w:kern w:val="0"/>
                 <w:sz w:val="22"/>
@@ -5676,7 +5146,7 @@
               <w:spacing w:line="360" w:lineRule="auto"/>
               <w:jc w:val="both"/>
               <w:rPr>
-                <w:rFonts w:ascii="Times New Roman" w:eastAsia="SimSun" w:hAnsi="Times New Roman" w:cs="Times New Roman" w:hint="eastAsia"/>
+                <w:rFonts w:ascii="Times New Roman" w:eastAsia="SimSun" w:hAnsi="Times New Roman" w:cs="Times New Roman"/>
                 <w:color w:val="000000" w:themeColor="text1"/>
                 <w:kern w:val="0"/>
                 <w:sz w:val="22"/>
@@ -5702,7 +5172,7 @@
               <w:spacing w:line="360" w:lineRule="auto"/>
               <w:jc w:val="both"/>
               <w:rPr>
-                <w:rFonts w:ascii="Times New Roman" w:eastAsia="SimSun" w:hAnsi="Times New Roman" w:cs="Times New Roman" w:hint="eastAsia"/>
+                <w:rFonts w:ascii="Times New Roman" w:eastAsia="SimSun" w:hAnsi="Times New Roman" w:cs="Times New Roman"/>
                 <w:color w:val="000000" w:themeColor="text1"/>
                 <w:kern w:val="0"/>
                 <w:sz w:val="22"/>
@@ -5728,7 +5198,7 @@
               <w:spacing w:line="360" w:lineRule="auto"/>
               <w:jc w:val="both"/>
               <w:rPr>
-                <w:rFonts w:ascii="Times New Roman" w:eastAsia="SimSun" w:hAnsi="Times New Roman" w:cs="Times New Roman" w:hint="eastAsia"/>
+                <w:rFonts w:ascii="Times New Roman" w:eastAsia="SimSun" w:hAnsi="Times New Roman" w:cs="Times New Roman"/>
                 <w:color w:val="000000" w:themeColor="text1"/>
                 <w:kern w:val="0"/>
                 <w:sz w:val="22"/>
@@ -5772,6 +5242,7 @@
                 <w:szCs w:val="22"/>
                 <w:lang w:eastAsia="en-US" w:bidi="ar-SA"/>
               </w:rPr>
+              <w:lastRenderedPageBreak/>
               <w:t>33 25 5</w:t>
             </w:r>
           </w:p>
@@ -5806,6 +5277,7 @@
           <w:lang w:eastAsia="en-US" w:bidi="ar-SA"/>
           <w14:ligatures w14:val="standardContextual"/>
         </w:rPr>
+        <w:lastRenderedPageBreak/>
         <w:t xml:space="preserve"> </w:t>
       </w:r>
     </w:p>
@@ -5856,7 +5328,6 @@
         </w:rPr>
         <w:t>И</w:t>
       </w:r>
-      <w:proofErr w:type="spellStart"/>
       <w:r>
         <w:rPr>
           <w:rFonts w:ascii="Times New Roman" w:eastAsia="SimSun" w:hAnsi="Times New Roman" w:cs="Times New Roman"/>
@@ -5871,12 +5342,14 @@
         </w:rPr>
         <w:t>сследование</w:t>
       </w:r>
-      <w:proofErr w:type="spellEnd"/>
     </w:p>
     <w:p>
       <w:pPr>
         <w:spacing w:line="360" w:lineRule="auto"/>
         <w:ind w:firstLine="708"/>
+        <w:rPr>
+          <w:rFonts w:hint="eastAsia"/>
+        </w:rPr>
       </w:pPr>
       <w:r>
         <w:rPr>
@@ -5888,32 +5361,7 @@
           <w:lang w:eastAsia="en-US" w:bidi="ar-SA"/>
           <w14:ligatures w14:val="standardContextual"/>
         </w:rPr>
-        <w:t xml:space="preserve">В ходе лабораторной работы было проведено исследование зависимости </w:t>
-      </w:r>
-      <w:r>
-        <w:rPr>
-          <w:rFonts w:ascii="Times New Roman" w:eastAsia="SimSun" w:hAnsi="Times New Roman" w:cs="Times New Roman"/>
-          <w:color w:val="000000" w:themeColor="text1"/>
-          <w:kern w:val="0"/>
-          <w:sz w:val="28"/>
-          <w:szCs w:val="28"/>
-          <w:lang w:eastAsia="en-US" w:bidi="ar-SA"/>
-          <w14:ligatures w14:val="standardContextual"/>
-        </w:rPr>
-        <w:t xml:space="preserve">количества итераций от стороны квадрата. В ходе исследования </w:t>
-      </w:r>
-      <w:r>
-        <w:rPr>
-          <w:rFonts w:ascii="Times New Roman" w:eastAsia="SimSun" w:hAnsi="Times New Roman" w:cs="Times New Roman"/>
-          <w:color w:val="000000" w:themeColor="text1"/>
-          <w:kern w:val="0"/>
-          <w:sz w:val="28"/>
-          <w:szCs w:val="28"/>
-          <w:lang w:eastAsia="en-US" w:bidi="ar-SA"/>
-          <w14:ligatures w14:val="standardContextual"/>
-        </w:rPr>
-        <w:lastRenderedPageBreak/>
-        <w:t>получились следующие результаты (рис. 1 и табл. 2).</w:t>
+        <w:t>В ходе лабораторной работы было проведено исследование зависимости количества итераций от стороны квадрата. В ходе исследования получились следующие результаты (рис. 1 и табл. 2).</w:t>
       </w:r>
       <w:r>
         <w:rPr>
@@ -7984,6 +7432,7 @@
                 <w:lang w:val="en-US" w:eastAsia="en-US" w:bidi="ar-SA"/>
                 <w14:ligatures w14:val="standardContextual"/>
               </w:rPr>
+              <w:lastRenderedPageBreak/>
               <w:t>28</w:t>
             </w:r>
           </w:p>
@@ -8526,7 +7975,6 @@
                 <w:lang w:val="en-US" w:eastAsia="en-US" w:bidi="ar-SA"/>
                 <w14:ligatures w14:val="standardContextual"/>
               </w:rPr>
-              <w:lastRenderedPageBreak/>
               <w:t>35</w:t>
             </w:r>
           </w:p>
@@ -8964,20 +8412,20 @@
           <w:kern w:val="0"/>
           <w:sz w:val="28"/>
           <w:szCs w:val="28"/>
-          <w:lang w:val="en-US" w:eastAsia="en-US" w:bidi="ar-SA"/>
-          <w14:ligatures w14:val="standardContextual"/>
-        </w:rPr>
-      </w:pPr>
-      <w:r>
-        <w:rPr>
-          <w:rFonts w:ascii="Times New Roman" w:eastAsia="SimSun" w:hAnsi="Times New Roman" w:cs="Times New Roman"/>
-          <w:color w:val="000000" w:themeColor="text1"/>
-          <w:kern w:val="0"/>
-          <w:sz w:val="28"/>
-          <w:szCs w:val="28"/>
           <w:lang w:eastAsia="en-US" w:bidi="ar-SA"/>
           <w14:ligatures w14:val="standardContextual"/>
         </w:rPr>
+      </w:pPr>
+      <w:r>
+        <w:rPr>
+          <w:rFonts w:ascii="Times New Roman" w:eastAsia="SimSun" w:hAnsi="Times New Roman" w:cs="Times New Roman"/>
+          <w:color w:val="000000" w:themeColor="text1"/>
+          <w:kern w:val="0"/>
+          <w:sz w:val="28"/>
+          <w:szCs w:val="28"/>
+          <w:lang w:eastAsia="en-US" w:bidi="ar-SA"/>
+          <w14:ligatures w14:val="standardContextual"/>
+        </w:rPr>
         <w:t>Построим график зависимости количества итераций от стороны квадрата. Рассматривать будем только простые числа</w:t>
       </w:r>
       <w:r>
@@ -8987,7 +8435,7 @@
           <w:kern w:val="0"/>
           <w:sz w:val="28"/>
           <w:szCs w:val="28"/>
-          <w:lang w:val="en-US" w:eastAsia="en-US" w:bidi="ar-SA"/>
+          <w:lang w:eastAsia="en-US" w:bidi="ar-SA"/>
           <w14:ligatures w14:val="standardContextual"/>
         </w:rPr>
         <w:t>.</w:t>
@@ -9003,7 +8451,7 @@
           <w:kern w:val="0"/>
           <w:sz w:val="28"/>
           <w:szCs w:val="28"/>
-          <w:lang w:val="en-US" w:eastAsia="en-US" w:bidi="ar-SA"/>
+          <w:lang w:eastAsia="en-US" w:bidi="ar-SA"/>
           <w14:ligatures w14:val="standardContextual"/>
         </w:rPr>
       </w:pPr>
@@ -9026,6 +8474,7 @@
         <w:rPr>
           <w:noProof/>
         </w:rPr>
+        <w:lastRenderedPageBreak/>
         <w:drawing>
           <wp:inline distT="0" distB="0" distL="0" distR="0" wp14:anchorId="226C94B0" wp14:editId="69C41BC6">
             <wp:extent cx="5939790" cy="5939790"/>
@@ -9134,7 +8583,6 @@
           <w:lang w:eastAsia="en-US" w:bidi="ar-SA"/>
           <w14:ligatures w14:val="standardContextual"/>
         </w:rPr>
-        <w:lastRenderedPageBreak/>
         <w:t>Вывод</w:t>
       </w:r>
     </w:p>
@@ -10575,6 +10023,449 @@
     </w:lvl>
   </w:abstractNum>
   <w:abstractNum w:abstractNumId="9" w15:restartNumberingAfterBreak="0">
+    <w:nsid w:val="4D9A4260"/>
+    <w:multiLevelType w:val="multilevel"/>
+    <w:tmpl w:val="48CAC736"/>
+    <w:lvl w:ilvl="0">
+      <w:start w:val="1"/>
+      <w:numFmt w:val="bullet"/>
+      <w:lvlText w:val=""/>
+      <w:lvlJc w:val="left"/>
+      <w:pPr>
+        <w:tabs>
+          <w:tab w:val="num" w:pos="720"/>
+        </w:tabs>
+        <w:ind w:left="720" w:hanging="360"/>
+      </w:pPr>
+      <w:rPr>
+        <w:rFonts w:ascii="Symbol" w:hAnsi="Symbol" w:hint="default"/>
+        <w:sz w:val="20"/>
+      </w:rPr>
+    </w:lvl>
+    <w:lvl w:ilvl="1">
+      <w:start w:val="1"/>
+      <w:numFmt w:val="decimal"/>
+      <w:lvlText w:val="%2."/>
+      <w:lvlJc w:val="left"/>
+      <w:pPr>
+        <w:tabs>
+          <w:tab w:val="num" w:pos="1440"/>
+        </w:tabs>
+        <w:ind w:left="1440" w:hanging="360"/>
+      </w:pPr>
+    </w:lvl>
+    <w:lvl w:ilvl="2" w:tentative="1">
+      <w:start w:val="1"/>
+      <w:numFmt w:val="bullet"/>
+      <w:lvlText w:val=""/>
+      <w:lvlJc w:val="left"/>
+      <w:pPr>
+        <w:tabs>
+          <w:tab w:val="num" w:pos="2160"/>
+        </w:tabs>
+        <w:ind w:left="2160" w:hanging="360"/>
+      </w:pPr>
+      <w:rPr>
+        <w:rFonts w:ascii="Wingdings" w:hAnsi="Wingdings" w:hint="default"/>
+        <w:sz w:val="20"/>
+      </w:rPr>
+    </w:lvl>
+    <w:lvl w:ilvl="3" w:tentative="1">
+      <w:start w:val="1"/>
+      <w:numFmt w:val="bullet"/>
+      <w:lvlText w:val=""/>
+      <w:lvlJc w:val="left"/>
+      <w:pPr>
+        <w:tabs>
+          <w:tab w:val="num" w:pos="2880"/>
+        </w:tabs>
+        <w:ind w:left="2880" w:hanging="360"/>
+      </w:pPr>
+      <w:rPr>
+        <w:rFonts w:ascii="Wingdings" w:hAnsi="Wingdings" w:hint="default"/>
+        <w:sz w:val="20"/>
+      </w:rPr>
+    </w:lvl>
+    <w:lvl w:ilvl="4" w:tentative="1">
+      <w:start w:val="1"/>
+      <w:numFmt w:val="bullet"/>
+      <w:lvlText w:val=""/>
+      <w:lvlJc w:val="left"/>
+      <w:pPr>
+        <w:tabs>
+          <w:tab w:val="num" w:pos="3600"/>
+        </w:tabs>
+        <w:ind w:left="3600" w:hanging="360"/>
+      </w:pPr>
+      <w:rPr>
+        <w:rFonts w:ascii="Wingdings" w:hAnsi="Wingdings" w:hint="default"/>
+        <w:sz w:val="20"/>
+      </w:rPr>
+    </w:lvl>
+    <w:lvl w:ilvl="5" w:tentative="1">
+      <w:start w:val="1"/>
+      <w:numFmt w:val="bullet"/>
+      <w:lvlText w:val=""/>
+      <w:lvlJc w:val="left"/>
+      <w:pPr>
+        <w:tabs>
+          <w:tab w:val="num" w:pos="4320"/>
+        </w:tabs>
+        <w:ind w:left="4320" w:hanging="360"/>
+      </w:pPr>
+      <w:rPr>
+        <w:rFonts w:ascii="Wingdings" w:hAnsi="Wingdings" w:hint="default"/>
+        <w:sz w:val="20"/>
+      </w:rPr>
+    </w:lvl>
+    <w:lvl w:ilvl="6" w:tentative="1">
+      <w:start w:val="1"/>
+      <w:numFmt w:val="bullet"/>
+      <w:lvlText w:val=""/>
+      <w:lvlJc w:val="left"/>
+      <w:pPr>
+        <w:tabs>
+          <w:tab w:val="num" w:pos="5040"/>
+        </w:tabs>
+        <w:ind w:left="5040" w:hanging="360"/>
+      </w:pPr>
+      <w:rPr>
+        <w:rFonts w:ascii="Wingdings" w:hAnsi="Wingdings" w:hint="default"/>
+        <w:sz w:val="20"/>
+      </w:rPr>
+    </w:lvl>
+    <w:lvl w:ilvl="7" w:tentative="1">
+      <w:start w:val="1"/>
+      <w:numFmt w:val="bullet"/>
+      <w:lvlText w:val=""/>
+      <w:lvlJc w:val="left"/>
+      <w:pPr>
+        <w:tabs>
+          <w:tab w:val="num" w:pos="5760"/>
+        </w:tabs>
+        <w:ind w:left="5760" w:hanging="360"/>
+      </w:pPr>
+      <w:rPr>
+        <w:rFonts w:ascii="Wingdings" w:hAnsi="Wingdings" w:hint="default"/>
+        <w:sz w:val="20"/>
+      </w:rPr>
+    </w:lvl>
+    <w:lvl w:ilvl="8" w:tentative="1">
+      <w:start w:val="1"/>
+      <w:numFmt w:val="bullet"/>
+      <w:lvlText w:val=""/>
+      <w:lvlJc w:val="left"/>
+      <w:pPr>
+        <w:tabs>
+          <w:tab w:val="num" w:pos="6480"/>
+        </w:tabs>
+        <w:ind w:left="6480" w:hanging="360"/>
+      </w:pPr>
+      <w:rPr>
+        <w:rFonts w:ascii="Wingdings" w:hAnsi="Wingdings" w:hint="default"/>
+        <w:sz w:val="20"/>
+      </w:rPr>
+    </w:lvl>
+  </w:abstractNum>
+  <w:abstractNum w:abstractNumId="10" w15:restartNumberingAfterBreak="0">
+    <w:nsid w:val="50C427A0"/>
+    <w:multiLevelType w:val="multilevel"/>
+    <w:tmpl w:val="B3007D84"/>
+    <w:lvl w:ilvl="0">
+      <w:start w:val="1"/>
+      <w:numFmt w:val="bullet"/>
+      <w:lvlText w:val=""/>
+      <w:lvlJc w:val="left"/>
+      <w:pPr>
+        <w:tabs>
+          <w:tab w:val="num" w:pos="720"/>
+        </w:tabs>
+        <w:ind w:left="720" w:hanging="360"/>
+      </w:pPr>
+      <w:rPr>
+        <w:rFonts w:ascii="Symbol" w:hAnsi="Symbol" w:hint="default"/>
+        <w:sz w:val="20"/>
+      </w:rPr>
+    </w:lvl>
+    <w:lvl w:ilvl="1" w:tentative="1">
+      <w:start w:val="1"/>
+      <w:numFmt w:val="bullet"/>
+      <w:lvlText w:val="o"/>
+      <w:lvlJc w:val="left"/>
+      <w:pPr>
+        <w:tabs>
+          <w:tab w:val="num" w:pos="1440"/>
+        </w:tabs>
+        <w:ind w:left="1440" w:hanging="360"/>
+      </w:pPr>
+      <w:rPr>
+        <w:rFonts w:ascii="Courier New" w:hAnsi="Courier New" w:hint="default"/>
+        <w:sz w:val="20"/>
+      </w:rPr>
+    </w:lvl>
+    <w:lvl w:ilvl="2" w:tentative="1">
+      <w:start w:val="1"/>
+      <w:numFmt w:val="bullet"/>
+      <w:lvlText w:val=""/>
+      <w:lvlJc w:val="left"/>
+      <w:pPr>
+        <w:tabs>
+          <w:tab w:val="num" w:pos="2160"/>
+        </w:tabs>
+        <w:ind w:left="2160" w:hanging="360"/>
+      </w:pPr>
+      <w:rPr>
+        <w:rFonts w:ascii="Wingdings" w:hAnsi="Wingdings" w:hint="default"/>
+        <w:sz w:val="20"/>
+      </w:rPr>
+    </w:lvl>
+    <w:lvl w:ilvl="3" w:tentative="1">
+      <w:start w:val="1"/>
+      <w:numFmt w:val="bullet"/>
+      <w:lvlText w:val=""/>
+      <w:lvlJc w:val="left"/>
+      <w:pPr>
+        <w:tabs>
+          <w:tab w:val="num" w:pos="2880"/>
+        </w:tabs>
+        <w:ind w:left="2880" w:hanging="360"/>
+      </w:pPr>
+      <w:rPr>
+        <w:rFonts w:ascii="Wingdings" w:hAnsi="Wingdings" w:hint="default"/>
+        <w:sz w:val="20"/>
+      </w:rPr>
+    </w:lvl>
+    <w:lvl w:ilvl="4" w:tentative="1">
+      <w:start w:val="1"/>
+      <w:numFmt w:val="bullet"/>
+      <w:lvlText w:val=""/>
+      <w:lvlJc w:val="left"/>
+      <w:pPr>
+        <w:tabs>
+          <w:tab w:val="num" w:pos="3600"/>
+        </w:tabs>
+        <w:ind w:left="3600" w:hanging="360"/>
+      </w:pPr>
+      <w:rPr>
+        <w:rFonts w:ascii="Wingdings" w:hAnsi="Wingdings" w:hint="default"/>
+        <w:sz w:val="20"/>
+      </w:rPr>
+    </w:lvl>
+    <w:lvl w:ilvl="5" w:tentative="1">
+      <w:start w:val="1"/>
+      <w:numFmt w:val="bullet"/>
+      <w:lvlText w:val=""/>
+      <w:lvlJc w:val="left"/>
+      <w:pPr>
+        <w:tabs>
+          <w:tab w:val="num" w:pos="4320"/>
+        </w:tabs>
+        <w:ind w:left="4320" w:hanging="360"/>
+      </w:pPr>
+      <w:rPr>
+        <w:rFonts w:ascii="Wingdings" w:hAnsi="Wingdings" w:hint="default"/>
+        <w:sz w:val="20"/>
+      </w:rPr>
+    </w:lvl>
+    <w:lvl w:ilvl="6" w:tentative="1">
+      <w:start w:val="1"/>
+      <w:numFmt w:val="bullet"/>
+      <w:lvlText w:val=""/>
+      <w:lvlJc w:val="left"/>
+      <w:pPr>
+        <w:tabs>
+          <w:tab w:val="num" w:pos="5040"/>
+        </w:tabs>
+        <w:ind w:left="5040" w:hanging="360"/>
+      </w:pPr>
+      <w:rPr>
+        <w:rFonts w:ascii="Wingdings" w:hAnsi="Wingdings" w:hint="default"/>
+        <w:sz w:val="20"/>
+      </w:rPr>
+    </w:lvl>
+    <w:lvl w:ilvl="7" w:tentative="1">
+      <w:start w:val="1"/>
+      <w:numFmt w:val="bullet"/>
+      <w:lvlText w:val=""/>
+      <w:lvlJc w:val="left"/>
+      <w:pPr>
+        <w:tabs>
+          <w:tab w:val="num" w:pos="5760"/>
+        </w:tabs>
+        <w:ind w:left="5760" w:hanging="360"/>
+      </w:pPr>
+      <w:rPr>
+        <w:rFonts w:ascii="Wingdings" w:hAnsi="Wingdings" w:hint="default"/>
+        <w:sz w:val="20"/>
+      </w:rPr>
+    </w:lvl>
+    <w:lvl w:ilvl="8" w:tentative="1">
+      <w:start w:val="1"/>
+      <w:numFmt w:val="bullet"/>
+      <w:lvlText w:val=""/>
+      <w:lvlJc w:val="left"/>
+      <w:pPr>
+        <w:tabs>
+          <w:tab w:val="num" w:pos="6480"/>
+        </w:tabs>
+        <w:ind w:left="6480" w:hanging="360"/>
+      </w:pPr>
+      <w:rPr>
+        <w:rFonts w:ascii="Wingdings" w:hAnsi="Wingdings" w:hint="default"/>
+        <w:sz w:val="20"/>
+      </w:rPr>
+    </w:lvl>
+  </w:abstractNum>
+  <w:abstractNum w:abstractNumId="11" w15:restartNumberingAfterBreak="0">
+    <w:nsid w:val="51AE4D1E"/>
+    <w:multiLevelType w:val="multilevel"/>
+    <w:tmpl w:val="92369E86"/>
+    <w:lvl w:ilvl="0">
+      <w:start w:val="1"/>
+      <w:numFmt w:val="bullet"/>
+      <w:lvlText w:val=""/>
+      <w:lvlJc w:val="left"/>
+      <w:pPr>
+        <w:tabs>
+          <w:tab w:val="num" w:pos="720"/>
+        </w:tabs>
+        <w:ind w:left="720" w:hanging="360"/>
+      </w:pPr>
+      <w:rPr>
+        <w:rFonts w:ascii="Symbol" w:hAnsi="Symbol" w:hint="default"/>
+        <w:sz w:val="20"/>
+      </w:rPr>
+    </w:lvl>
+    <w:lvl w:ilvl="1" w:tentative="1">
+      <w:start w:val="1"/>
+      <w:numFmt w:val="bullet"/>
+      <w:lvlText w:val="o"/>
+      <w:lvlJc w:val="left"/>
+      <w:pPr>
+        <w:tabs>
+          <w:tab w:val="num" w:pos="1440"/>
+        </w:tabs>
+        <w:ind w:left="1440" w:hanging="360"/>
+      </w:pPr>
+      <w:rPr>
+        <w:rFonts w:ascii="Courier New" w:hAnsi="Courier New" w:hint="default"/>
+        <w:sz w:val="20"/>
+      </w:rPr>
+    </w:lvl>
+    <w:lvl w:ilvl="2" w:tentative="1">
+      <w:start w:val="1"/>
+      <w:numFmt w:val="bullet"/>
+      <w:lvlText w:val=""/>
+      <w:lvlJc w:val="left"/>
+      <w:pPr>
+        <w:tabs>
+          <w:tab w:val="num" w:pos="2160"/>
+        </w:tabs>
+        <w:ind w:left="2160" w:hanging="360"/>
+      </w:pPr>
+      <w:rPr>
+        <w:rFonts w:ascii="Wingdings" w:hAnsi="Wingdings" w:hint="default"/>
+        <w:sz w:val="20"/>
+      </w:rPr>
+    </w:lvl>
+    <w:lvl w:ilvl="3" w:tentative="1">
+      <w:start w:val="1"/>
+      <w:numFmt w:val="bullet"/>
+      <w:lvlText w:val=""/>
+      <w:lvlJc w:val="left"/>
+      <w:pPr>
+        <w:tabs>
+          <w:tab w:val="num" w:pos="2880"/>
+        </w:tabs>
+        <w:ind w:left="2880" w:hanging="360"/>
+      </w:pPr>
+      <w:rPr>
+        <w:rFonts w:ascii="Wingdings" w:hAnsi="Wingdings" w:hint="default"/>
+        <w:sz w:val="20"/>
+      </w:rPr>
+    </w:lvl>
+    <w:lvl w:ilvl="4" w:tentative="1">
+      <w:start w:val="1"/>
+      <w:numFmt w:val="bullet"/>
+      <w:lvlText w:val=""/>
+      <w:lvlJc w:val="left"/>
+      <w:pPr>
+        <w:tabs>
+          <w:tab w:val="num" w:pos="3600"/>
+        </w:tabs>
+        <w:ind w:left="3600" w:hanging="360"/>
+      </w:pPr>
+      <w:rPr>
+        <w:rFonts w:ascii="Wingdings" w:hAnsi="Wingdings" w:hint="default"/>
+        <w:sz w:val="20"/>
+      </w:rPr>
+    </w:lvl>
+    <w:lvl w:ilvl="5" w:tentative="1">
+      <w:start w:val="1"/>
+      <w:numFmt w:val="bullet"/>
+      <w:lvlText w:val=""/>
+      <w:lvlJc w:val="left"/>
+      <w:pPr>
+        <w:tabs>
+          <w:tab w:val="num" w:pos="4320"/>
+        </w:tabs>
+        <w:ind w:left="4320" w:hanging="360"/>
+      </w:pPr>
+      <w:rPr>
+        <w:rFonts w:ascii="Wingdings" w:hAnsi="Wingdings" w:hint="default"/>
+        <w:sz w:val="20"/>
+      </w:rPr>
+    </w:lvl>
+    <w:lvl w:ilvl="6" w:tentative="1">
+      <w:start w:val="1"/>
+      <w:numFmt w:val="bullet"/>
+      <w:lvlText w:val=""/>
+      <w:lvlJc w:val="left"/>
+      <w:pPr>
+        <w:tabs>
+          <w:tab w:val="num" w:pos="5040"/>
+        </w:tabs>
+        <w:ind w:left="5040" w:hanging="360"/>
+      </w:pPr>
+      <w:rPr>
+        <w:rFonts w:ascii="Wingdings" w:hAnsi="Wingdings" w:hint="default"/>
+        <w:sz w:val="20"/>
+      </w:rPr>
+    </w:lvl>
+    <w:lvl w:ilvl="7" w:tentative="1">
+      <w:start w:val="1"/>
+      <w:numFmt w:val="bullet"/>
+      <w:lvlText w:val=""/>
+      <w:lvlJc w:val="left"/>
+      <w:pPr>
+        <w:tabs>
+          <w:tab w:val="num" w:pos="5760"/>
+        </w:tabs>
+        <w:ind w:left="5760" w:hanging="360"/>
+      </w:pPr>
+      <w:rPr>
+        <w:rFonts w:ascii="Wingdings" w:hAnsi="Wingdings" w:hint="default"/>
+        <w:sz w:val="20"/>
+      </w:rPr>
+    </w:lvl>
+    <w:lvl w:ilvl="8" w:tentative="1">
+      <w:start w:val="1"/>
+      <w:numFmt w:val="bullet"/>
+      <w:lvlText w:val=""/>
+      <w:lvlJc w:val="left"/>
+      <w:pPr>
+        <w:tabs>
+          <w:tab w:val="num" w:pos="6480"/>
+        </w:tabs>
+        <w:ind w:left="6480" w:hanging="360"/>
+      </w:pPr>
+      <w:rPr>
+        <w:rFonts w:ascii="Wingdings" w:hAnsi="Wingdings" w:hint="default"/>
+        <w:sz w:val="20"/>
+      </w:rPr>
+    </w:lvl>
+  </w:abstractNum>
+  <w:abstractNum w:abstractNumId="12" w15:restartNumberingAfterBreak="0">
     <w:nsid w:val="53907F75"/>
     <w:multiLevelType w:val="multilevel"/>
     <w:tmpl w:val="FCFABF36"/>
@@ -10723,7 +10614,7 @@
       </w:rPr>
     </w:lvl>
   </w:abstractNum>
-  <w:abstractNum w:abstractNumId="10" w15:restartNumberingAfterBreak="0">
+  <w:abstractNum w:abstractNumId="13" w15:restartNumberingAfterBreak="0">
     <w:nsid w:val="5BC3027A"/>
     <w:multiLevelType w:val="hybridMultilevel"/>
     <w:tmpl w:val="1D8605E4"/>
@@ -10836,7 +10727,7 @@
       </w:rPr>
     </w:lvl>
   </w:abstractNum>
-  <w:abstractNum w:abstractNumId="11" w15:restartNumberingAfterBreak="0">
+  <w:abstractNum w:abstractNumId="14" w15:restartNumberingAfterBreak="0">
     <w:nsid w:val="65983E11"/>
     <w:multiLevelType w:val="multilevel"/>
     <w:tmpl w:val="AFF254BC"/>
@@ -10985,7 +10876,7 @@
       </w:rPr>
     </w:lvl>
   </w:abstractNum>
-  <w:abstractNum w:abstractNumId="12" w15:restartNumberingAfterBreak="0">
+  <w:abstractNum w:abstractNumId="15" w15:restartNumberingAfterBreak="0">
     <w:nsid w:val="6C954C73"/>
     <w:multiLevelType w:val="multilevel"/>
     <w:tmpl w:val="16B0B72C"/>
@@ -11134,7 +11025,7 @@
       </w:rPr>
     </w:lvl>
   </w:abstractNum>
-  <w:abstractNum w:abstractNumId="13" w15:restartNumberingAfterBreak="0">
+  <w:abstractNum w:abstractNumId="16" w15:restartNumberingAfterBreak="0">
     <w:nsid w:val="6F6F4153"/>
     <w:multiLevelType w:val="multilevel"/>
     <w:tmpl w:val="77E4078C"/>
@@ -11283,10 +11174,159 @@
       </w:rPr>
     </w:lvl>
   </w:abstractNum>
-  <w:abstractNum w:abstractNumId="14" w15:restartNumberingAfterBreak="0">
+  <w:abstractNum w:abstractNumId="17" w15:restartNumberingAfterBreak="0">
     <w:nsid w:val="79C712DB"/>
     <w:multiLevelType w:val="multilevel"/>
     <w:tmpl w:val="150E0006"/>
+    <w:lvl w:ilvl="0">
+      <w:start w:val="1"/>
+      <w:numFmt w:val="bullet"/>
+      <w:lvlText w:val=""/>
+      <w:lvlJc w:val="left"/>
+      <w:pPr>
+        <w:tabs>
+          <w:tab w:val="num" w:pos="720"/>
+        </w:tabs>
+        <w:ind w:left="720" w:hanging="360"/>
+      </w:pPr>
+      <w:rPr>
+        <w:rFonts w:ascii="Symbol" w:hAnsi="Symbol" w:hint="default"/>
+        <w:sz w:val="20"/>
+      </w:rPr>
+    </w:lvl>
+    <w:lvl w:ilvl="1" w:tentative="1">
+      <w:start w:val="1"/>
+      <w:numFmt w:val="bullet"/>
+      <w:lvlText w:val="o"/>
+      <w:lvlJc w:val="left"/>
+      <w:pPr>
+        <w:tabs>
+          <w:tab w:val="num" w:pos="1440"/>
+        </w:tabs>
+        <w:ind w:left="1440" w:hanging="360"/>
+      </w:pPr>
+      <w:rPr>
+        <w:rFonts w:ascii="Courier New" w:hAnsi="Courier New" w:hint="default"/>
+        <w:sz w:val="20"/>
+      </w:rPr>
+    </w:lvl>
+    <w:lvl w:ilvl="2" w:tentative="1">
+      <w:start w:val="1"/>
+      <w:numFmt w:val="bullet"/>
+      <w:lvlText w:val=""/>
+      <w:lvlJc w:val="left"/>
+      <w:pPr>
+        <w:tabs>
+          <w:tab w:val="num" w:pos="2160"/>
+        </w:tabs>
+        <w:ind w:left="2160" w:hanging="360"/>
+      </w:pPr>
+      <w:rPr>
+        <w:rFonts w:ascii="Wingdings" w:hAnsi="Wingdings" w:hint="default"/>
+        <w:sz w:val="20"/>
+      </w:rPr>
+    </w:lvl>
+    <w:lvl w:ilvl="3" w:tentative="1">
+      <w:start w:val="1"/>
+      <w:numFmt w:val="bullet"/>
+      <w:lvlText w:val=""/>
+      <w:lvlJc w:val="left"/>
+      <w:pPr>
+        <w:tabs>
+          <w:tab w:val="num" w:pos="2880"/>
+        </w:tabs>
+        <w:ind w:left="2880" w:hanging="360"/>
+      </w:pPr>
+      <w:rPr>
+        <w:rFonts w:ascii="Wingdings" w:hAnsi="Wingdings" w:hint="default"/>
+        <w:sz w:val="20"/>
+      </w:rPr>
+    </w:lvl>
+    <w:lvl w:ilvl="4" w:tentative="1">
+      <w:start w:val="1"/>
+      <w:numFmt w:val="bullet"/>
+      <w:lvlText w:val=""/>
+      <w:lvlJc w:val="left"/>
+      <w:pPr>
+        <w:tabs>
+          <w:tab w:val="num" w:pos="3600"/>
+        </w:tabs>
+        <w:ind w:left="3600" w:hanging="360"/>
+      </w:pPr>
+      <w:rPr>
+        <w:rFonts w:ascii="Wingdings" w:hAnsi="Wingdings" w:hint="default"/>
+        <w:sz w:val="20"/>
+      </w:rPr>
+    </w:lvl>
+    <w:lvl w:ilvl="5" w:tentative="1">
+      <w:start w:val="1"/>
+      <w:numFmt w:val="bullet"/>
+      <w:lvlText w:val=""/>
+      <w:lvlJc w:val="left"/>
+      <w:pPr>
+        <w:tabs>
+          <w:tab w:val="num" w:pos="4320"/>
+        </w:tabs>
+        <w:ind w:left="4320" w:hanging="360"/>
+      </w:pPr>
+      <w:rPr>
+        <w:rFonts w:ascii="Wingdings" w:hAnsi="Wingdings" w:hint="default"/>
+        <w:sz w:val="20"/>
+      </w:rPr>
+    </w:lvl>
+    <w:lvl w:ilvl="6" w:tentative="1">
+      <w:start w:val="1"/>
+      <w:numFmt w:val="bullet"/>
+      <w:lvlText w:val=""/>
+      <w:lvlJc w:val="left"/>
+      <w:pPr>
+        <w:tabs>
+          <w:tab w:val="num" w:pos="5040"/>
+        </w:tabs>
+        <w:ind w:left="5040" w:hanging="360"/>
+      </w:pPr>
+      <w:rPr>
+        <w:rFonts w:ascii="Wingdings" w:hAnsi="Wingdings" w:hint="default"/>
+        <w:sz w:val="20"/>
+      </w:rPr>
+    </w:lvl>
+    <w:lvl w:ilvl="7" w:tentative="1">
+      <w:start w:val="1"/>
+      <w:numFmt w:val="bullet"/>
+      <w:lvlText w:val=""/>
+      <w:lvlJc w:val="left"/>
+      <w:pPr>
+        <w:tabs>
+          <w:tab w:val="num" w:pos="5760"/>
+        </w:tabs>
+        <w:ind w:left="5760" w:hanging="360"/>
+      </w:pPr>
+      <w:rPr>
+        <w:rFonts w:ascii="Wingdings" w:hAnsi="Wingdings" w:hint="default"/>
+        <w:sz w:val="20"/>
+      </w:rPr>
+    </w:lvl>
+    <w:lvl w:ilvl="8" w:tentative="1">
+      <w:start w:val="1"/>
+      <w:numFmt w:val="bullet"/>
+      <w:lvlText w:val=""/>
+      <w:lvlJc w:val="left"/>
+      <w:pPr>
+        <w:tabs>
+          <w:tab w:val="num" w:pos="6480"/>
+        </w:tabs>
+        <w:ind w:left="6480" w:hanging="360"/>
+      </w:pPr>
+      <w:rPr>
+        <w:rFonts w:ascii="Wingdings" w:hAnsi="Wingdings" w:hint="default"/>
+        <w:sz w:val="20"/>
+      </w:rPr>
+    </w:lvl>
+  </w:abstractNum>
+  <w:abstractNum w:abstractNumId="18" w15:restartNumberingAfterBreak="0">
+    <w:nsid w:val="7A847A6A"/>
+    <w:multiLevelType w:val="multilevel"/>
+    <w:tmpl w:val="EC2870B0"/>
     <w:lvl w:ilvl="0">
       <w:start w:val="1"/>
       <w:numFmt w:val="bullet"/>
@@ -11445,37 +11485,49 @@
     <w:abstractNumId w:val="2"/>
   </w:num>
   <w:num w:numId="5">
-    <w:abstractNumId w:val="10"/>
+    <w:abstractNumId w:val="13"/>
   </w:num>
   <w:num w:numId="6">
     <w:abstractNumId w:val="0"/>
   </w:num>
   <w:num w:numId="7">
-    <w:abstractNumId w:val="14"/>
+    <w:abstractNumId w:val="17"/>
   </w:num>
   <w:num w:numId="8">
     <w:abstractNumId w:val="7"/>
   </w:num>
   <w:num w:numId="9">
-    <w:abstractNumId w:val="11"/>
+    <w:abstractNumId w:val="14"/>
   </w:num>
   <w:num w:numId="10">
     <w:abstractNumId w:val="4"/>
   </w:num>
   <w:num w:numId="11">
+    <w:abstractNumId w:val="15"/>
+  </w:num>
+  <w:num w:numId="12">
     <w:abstractNumId w:val="12"/>
   </w:num>
-  <w:num w:numId="12">
-    <w:abstractNumId w:val="9"/>
-  </w:num>
   <w:num w:numId="13">
-    <w:abstractNumId w:val="13"/>
+    <w:abstractNumId w:val="16"/>
   </w:num>
   <w:num w:numId="14">
     <w:abstractNumId w:val="8"/>
   </w:num>
   <w:num w:numId="15">
     <w:abstractNumId w:val="3"/>
+  </w:num>
+  <w:num w:numId="16">
+    <w:abstractNumId w:val="9"/>
+  </w:num>
+  <w:num w:numId="17">
+    <w:abstractNumId w:val="18"/>
+  </w:num>
+  <w:num w:numId="18">
+    <w:abstractNumId w:val="10"/>
+  </w:num>
+  <w:num w:numId="19">
+    <w:abstractNumId w:val="11"/>
   </w:num>
 </w:numbering>
 </file>
@@ -12172,7 +12224,6 @@
     <w:name w:val="Normal (Web)"/>
     <w:basedOn w:val="a"/>
     <w:uiPriority w:val="99"/>
-    <w:semiHidden/>
     <w:unhideWhenUsed/>
     <w:rsid w:val="0029156C"/>
     <w:pPr>

</xml_diff>